<commit_message>
added design templates and solution
</commit_message>
<xml_diff>
--- a/Module3/design_star_rating_app.docx
+++ b/Module3/design_star_rating_app.docx
@@ -25,10 +25,7 @@
     </w:p>
     <w:p>
       <w:r>
-        <w:t>Your client has hired you to update the Star Rating Application. You now have a better understanding of functions and would like to focus on designing the application to make use of functional code. Your hope is by</w:t>
-      </w:r>
-      <w:r>
-        <w:t xml:space="preserve"> using good design now, you will have minimal updates later</w:t>
+        <w:t>Your client has hired you to update the Star Rating Application. You now have a better understanding of functions and would like to focus on designing the application to make use of functional code. Your hope is by using good design now, you will have minimal updates later</w:t>
       </w:r>
       <w:r>
         <w:t>.</w:t>
@@ -69,10 +66,7 @@
         <w:pStyle w:val="TextOutput"/>
       </w:pPr>
       <w:r>
-        <w:t xml:space="preserve">Enter a movie: </w:t>
-      </w:r>
-      <w:r>
-        <w:t>V</w:t>
+        <w:t>Enter a movie: V</w:t>
       </w:r>
     </w:p>
     <w:p>
@@ -80,10 +74,7 @@
         <w:pStyle w:val="TextOutput"/>
       </w:pPr>
       <w:r>
-        <w:t xml:space="preserve">Enter a rating 1-5: </w:t>
-      </w:r>
-      <w:r>
-        <w:t>5</w:t>
+        <w:t>Enter a rating 1-5: 5</w:t>
       </w:r>
     </w:p>
     <w:p>
@@ -123,13 +114,7 @@
         <w:pStyle w:val="TextOutput"/>
       </w:pPr>
       <w:r>
-        <w:t xml:space="preserve">Enter a movie: </w:t>
-      </w:r>
-      <w:r>
-        <w:t>Jurassic</w:t>
-      </w:r>
-      <w:r>
-        <w:t xml:space="preserve"> Shark</w:t>
+        <w:t>Enter a movie: Jurassic Shark</w:t>
       </w:r>
     </w:p>
     <w:p>
@@ -145,13 +130,7 @@
         <w:pStyle w:val="TextOutput"/>
       </w:pPr>
       <w:r>
-        <w:t xml:space="preserve">What would you like to do (add, list, exit)? </w:t>
-      </w:r>
-      <w:r>
-        <w:t>A</w:t>
-      </w:r>
-      <w:r>
-        <w:t>dd</w:t>
+        <w:t>What would you like to do (add, list, exit)? Add</w:t>
       </w:r>
     </w:p>
     <w:p>
@@ -183,28 +162,15 @@
         <w:pStyle w:val="TextOutput"/>
       </w:pPr>
       <w:r>
-        <w:t>****</w:t>
-      </w:r>
-      <w:proofErr w:type="gramStart"/>
-      <w:r>
-        <w:t>*  V</w:t>
-      </w:r>
-      <w:proofErr w:type="gramEnd"/>
+        <w:t>*****  V</w:t>
+      </w:r>
     </w:p>
     <w:p>
       <w:pPr>
         <w:pStyle w:val="TextOutput"/>
       </w:pPr>
       <w:r>
-        <w:t>****</w:t>
-      </w:r>
-      <w:proofErr w:type="gramStart"/>
-      <w:r>
-        <w:t>*  Princess</w:t>
-      </w:r>
-      <w:proofErr w:type="gramEnd"/>
-      <w:r>
-        <w:t xml:space="preserve"> Bride</w:t>
+        <w:t>*****  Princess Bride</w:t>
       </w:r>
     </w:p>
     <w:p>
@@ -212,13 +178,7 @@
         <w:pStyle w:val="TextOutput"/>
       </w:pPr>
       <w:r>
-        <w:t xml:space="preserve">*      </w:t>
-      </w:r>
-      <w:r>
-        <w:t>Jurassic</w:t>
-      </w:r>
-      <w:r>
-        <w:t xml:space="preserve"> Shark</w:t>
+        <w:t>*      Jurassic Shark</w:t>
       </w:r>
     </w:p>
     <w:p>
@@ -292,7 +252,7 @@
         </w:numPr>
       </w:pPr>
       <w:r>
-        <w:t>You can safely assume the client will enter numbers correctly (no need to error check)</w:t>
+        <w:t>You can safely assume the client will enter numbers (no need to error check)</w:t>
       </w:r>
     </w:p>
     <w:p>
@@ -371,30 +331,2325 @@
           <w:rPr>
             <w:rStyle w:val="Hyperlink"/>
           </w:rPr>
-          <w:t>Python f-string cheat sheet (</w:t>
-        </w:r>
-        <w:proofErr w:type="spellStart"/>
-        <w:proofErr w:type="gramStart"/>
-        <w:r>
-          <w:rPr>
-            <w:rStyle w:val="Hyperlink"/>
-          </w:rPr>
-          <w:t>fstring.help</w:t>
-        </w:r>
-        <w:proofErr w:type="spellEnd"/>
-        <w:proofErr w:type="gramEnd"/>
-        <w:r>
-          <w:rPr>
-            <w:rStyle w:val="Hyperlink"/>
-          </w:rPr>
-          <w:t>)</w:t>
+          <w:t>Python f-string cheat sheet (fstring.help)</w:t>
         </w:r>
       </w:hyperlink>
     </w:p>
+    <w:p>
+      <w:pPr>
+        <w:pStyle w:val="Heading2"/>
+      </w:pPr>
+      <w:r>
+        <w:lastRenderedPageBreak/>
+        <w:t xml:space="preserve">Big View: </w:t>
+      </w:r>
+      <w:r>
+        <w:t>Program Flow</w:t>
+      </w:r>
+    </w:p>
+    <w:p>
+      <w:r>
+        <w:t>Write a flow diagram for the program in its entirety. While this isn’t always possible to do, for smaller programs it is possible and encouraged. This is slightly different from writing a code fl</w:t>
+      </w:r>
+      <w:r>
+        <w:t>ow</w:t>
+      </w:r>
+      <w:r>
+        <w:t xml:space="preserve"> diagram, in that it won’t translate directly to code</w:t>
+      </w:r>
+      <w:r>
+        <w:t>, but it will help you visualize the program.</w:t>
+      </w:r>
+    </w:p>
+    <w:p>
+      <w:pPr>
+        <w:jc w:val="center"/>
+        <w:rPr>
+          <w:noProof/>
+        </w:rPr>
+      </w:pPr>
+    </w:p>
+    <w:p>
+      <w:pPr>
+        <w:jc w:val="center"/>
+        <w:rPr>
+          <w:noProof/>
+        </w:rPr>
+      </w:pPr>
+    </w:p>
+    <w:p>
+      <w:pPr>
+        <w:jc w:val="center"/>
+        <w:rPr>
+          <w:noProof/>
+        </w:rPr>
+      </w:pPr>
+    </w:p>
+    <w:p>
+      <w:pPr>
+        <w:jc w:val="center"/>
+        <w:rPr>
+          <w:noProof/>
+        </w:rPr>
+      </w:pPr>
+    </w:p>
+    <w:p>
+      <w:pPr>
+        <w:jc w:val="center"/>
+        <w:rPr>
+          <w:noProof/>
+        </w:rPr>
+      </w:pPr>
+    </w:p>
+    <w:p>
+      <w:pPr>
+        <w:jc w:val="center"/>
+        <w:rPr>
+          <w:noProof/>
+        </w:rPr>
+      </w:pPr>
+    </w:p>
+    <w:p>
+      <w:pPr>
+        <w:jc w:val="center"/>
+        <w:rPr>
+          <w:noProof/>
+        </w:rPr>
+      </w:pPr>
+    </w:p>
+    <w:p>
+      <w:pPr>
+        <w:jc w:val="center"/>
+        <w:rPr>
+          <w:noProof/>
+        </w:rPr>
+      </w:pPr>
+    </w:p>
+    <w:p>
+      <w:pPr>
+        <w:jc w:val="center"/>
+        <w:rPr>
+          <w:noProof/>
+        </w:rPr>
+      </w:pPr>
+    </w:p>
+    <w:p>
+      <w:pPr>
+        <w:jc w:val="center"/>
+        <w:rPr>
+          <w:noProof/>
+        </w:rPr>
+      </w:pPr>
+    </w:p>
+    <w:p>
+      <w:pPr>
+        <w:jc w:val="center"/>
+        <w:rPr>
+          <w:noProof/>
+        </w:rPr>
+      </w:pPr>
+    </w:p>
+    <w:p>
+      <w:pPr>
+        <w:jc w:val="center"/>
+        <w:rPr>
+          <w:noProof/>
+        </w:rPr>
+      </w:pPr>
+    </w:p>
+    <w:p>
+      <w:pPr>
+        <w:jc w:val="center"/>
+        <w:rPr>
+          <w:noProof/>
+        </w:rPr>
+      </w:pPr>
+    </w:p>
+    <w:p>
+      <w:pPr>
+        <w:jc w:val="center"/>
+        <w:rPr>
+          <w:noProof/>
+        </w:rPr>
+      </w:pPr>
+    </w:p>
+    <w:p>
+      <w:pPr>
+        <w:jc w:val="center"/>
+        <w:rPr>
+          <w:noProof/>
+        </w:rPr>
+      </w:pPr>
+    </w:p>
+    <w:p>
+      <w:pPr>
+        <w:jc w:val="center"/>
+        <w:rPr>
+          <w:noProof/>
+        </w:rPr>
+      </w:pPr>
+    </w:p>
+    <w:p>
+      <w:pPr>
+        <w:jc w:val="center"/>
+        <w:rPr>
+          <w:noProof/>
+        </w:rPr>
+      </w:pPr>
+    </w:p>
+    <w:p>
+      <w:pPr>
+        <w:jc w:val="center"/>
+      </w:pPr>
+    </w:p>
+    <w:p>
+      <w:pPr>
+        <w:jc w:val="center"/>
+      </w:pPr>
+    </w:p>
+    <w:p>
+      <w:pPr>
+        <w:pStyle w:val="Heading2"/>
+      </w:pPr>
+      <w:r>
+        <w:t>Decomposition</w:t>
+      </w:r>
+    </w:p>
+    <w:p>
+      <w:r>
+        <w:t>Using the flow diagram (and your own feeling). Attempt to break the program down into individual components. This is called problem decomposition. At the very least, you are looking at the following the following components</w:t>
+      </w:r>
+    </w:p>
+    <w:p>
+      <w:pPr>
+        <w:pStyle w:val="ListParagraph"/>
+        <w:numPr>
+          <w:ilvl w:val="0"/>
+          <w:numId w:val="1"/>
+        </w:numPr>
+      </w:pPr>
+      <w:r>
+        <w:t xml:space="preserve">Add: Add a movie to </w:t>
+      </w:r>
+      <w:r>
+        <w:t>s</w:t>
+      </w:r>
+      <w:r>
+        <w:t>tring of movies separated by “\n”</w:t>
+      </w:r>
+    </w:p>
+    <w:p>
+      <w:pPr>
+        <w:pStyle w:val="ListParagraph"/>
+        <w:numPr>
+          <w:ilvl w:val="0"/>
+          <w:numId w:val="1"/>
+        </w:numPr>
+      </w:pPr>
+      <w:r>
+        <w:t>List: Prints out the string list of movies</w:t>
+      </w:r>
+    </w:p>
+    <w:p>
+      <w:pPr>
+        <w:pStyle w:val="ListParagraph"/>
+        <w:numPr>
+          <w:ilvl w:val="0"/>
+          <w:numId w:val="1"/>
+        </w:numPr>
+      </w:pPr>
+      <w:r>
+        <w:t>Menu: displays a menu, asking what to do</w:t>
+      </w:r>
+    </w:p>
+    <w:p>
+      <w:pPr>
+        <w:pStyle w:val="ListParagraph"/>
+        <w:numPr>
+          <w:ilvl w:val="1"/>
+          <w:numId w:val="1"/>
+        </w:numPr>
+      </w:pPr>
+      <w:r>
+        <w:t xml:space="preserve">If exit is typed, the program ends. </w:t>
+      </w:r>
+    </w:p>
+    <w:p>
+      <w:r>
+        <w:lastRenderedPageBreak/>
+        <w:t>Using this page, write out each ‘part’ in a box. Required in the box are:</w:t>
+      </w:r>
+    </w:p>
+    <w:p>
+      <w:pPr>
+        <w:pStyle w:val="ListParagraph"/>
+        <w:numPr>
+          <w:ilvl w:val="0"/>
+          <w:numId w:val="1"/>
+        </w:numPr>
+      </w:pPr>
+      <w:r>
+        <w:t>Arguments – what is needed for this part to work</w:t>
+      </w:r>
+    </w:p>
+    <w:p>
+      <w:pPr>
+        <w:pStyle w:val="ListParagraph"/>
+        <w:numPr>
+          <w:ilvl w:val="0"/>
+          <w:numId w:val="1"/>
+        </w:numPr>
+      </w:pPr>
+      <w:r>
+        <w:t>Requires – what has to be written first for this to work</w:t>
+      </w:r>
+    </w:p>
+    <w:p>
+      <w:pPr>
+        <w:pStyle w:val="ListParagraph"/>
+        <w:numPr>
+          <w:ilvl w:val="0"/>
+          <w:numId w:val="1"/>
+        </w:numPr>
+      </w:pPr>
+      <w:r>
+        <w:t>Short (a bullet description of the work needed – go back to client requirements)</w:t>
+      </w:r>
+    </w:p>
+    <w:p>
+      <w:pPr>
+        <w:pStyle w:val="ListParagraph"/>
+        <w:numPr>
+          <w:ilvl w:val="0"/>
+          <w:numId w:val="1"/>
+        </w:numPr>
+      </w:pPr>
+      <w:r>
+        <w:rPr>
+          <w:noProof/>
+        </w:rPr>
+        <mc:AlternateContent>
+          <mc:Choice Requires="wps">
+            <w:drawing>
+              <wp:anchor distT="45720" distB="45720" distL="114300" distR="114300" simplePos="0" relativeHeight="251673600" behindDoc="0" locked="0" layoutInCell="1" allowOverlap="1" wp14:anchorId="6DCB3322" wp14:editId="2B320310">
+                <wp:simplePos x="0" y="0"/>
+                <wp:positionH relativeFrom="column">
+                  <wp:posOffset>1800225</wp:posOffset>
+                </wp:positionH>
+                <wp:positionV relativeFrom="paragraph">
+                  <wp:posOffset>4406265</wp:posOffset>
+                </wp:positionV>
+                <wp:extent cx="4447540" cy="1817370"/>
+                <wp:effectExtent l="0" t="0" r="0" b="0"/>
+                <wp:wrapSquare wrapText="bothSides"/>
+                <wp:docPr id="12" name="Text Box 2"/>
+                <wp:cNvGraphicFramePr>
+                  <a:graphicFrameLocks xmlns:a="http://schemas.openxmlformats.org/drawingml/2006/main"/>
+                </wp:cNvGraphicFramePr>
+                <a:graphic xmlns:a="http://schemas.openxmlformats.org/drawingml/2006/main">
+                  <a:graphicData uri="http://schemas.microsoft.com/office/word/2010/wordprocessingShape">
+                    <wps:wsp>
+                      <wps:cNvSpPr txBox="1">
+                        <a:spLocks noChangeArrowheads="1"/>
+                      </wps:cNvSpPr>
+                      <wps:spPr bwMode="auto">
+                        <a:xfrm>
+                          <a:off x="0" y="0"/>
+                          <a:ext cx="4447540" cy="1817370"/>
+                        </a:xfrm>
+                        <a:prstGeom prst="rect">
+                          <a:avLst/>
+                        </a:prstGeom>
+                        <a:solidFill>
+                          <a:srgbClr val="FFFFFF"/>
+                        </a:solidFill>
+                        <a:ln w="9525">
+                          <a:noFill/>
+                          <a:miter lim="800000"/>
+                          <a:headEnd/>
+                          <a:tailEnd/>
+                        </a:ln>
+                      </wps:spPr>
+                      <wps:txbx>
+                        <w:txbxContent>
+                          <w:p>
+                            <w:r>
+                              <w:t xml:space="preserve">There is no set way to do the blocks, but the important part is ask yourself is each block only performing </w:t>
+                            </w:r>
+                            <w:r>
+                              <w:rPr>
+                                <w:b/>
+                                <w:bCs/>
+                              </w:rPr>
+                              <w:t>one task</w:t>
+                            </w:r>
+                            <w:r>
+                              <w:t xml:space="preserve"> by itself. It may call other methods to build on tasks, that is fine – but for the actual work, ideally one task. </w:t>
+                            </w:r>
+                          </w:p>
+                          <w:p>
+                            <w:r>
+                              <w:t xml:space="preserve">These seven blocks are meant to match up with most flow diagrams one block for each major component. They will also translate to each function. </w:t>
+                            </w:r>
+                          </w:p>
+                          <w:p/>
+                        </w:txbxContent>
+                      </wps:txbx>
+                      <wps:bodyPr rot="0" vert="horz" wrap="square" lIns="91440" tIns="45720" rIns="91440" bIns="45720" anchor="t" anchorCtr="0">
+                        <a:noAutofit/>
+                      </wps:bodyPr>
+                    </wps:wsp>
+                  </a:graphicData>
+                </a:graphic>
+                <wp14:sizeRelH relativeFrom="margin">
+                  <wp14:pctWidth>0</wp14:pctWidth>
+                </wp14:sizeRelH>
+                <wp14:sizeRelV relativeFrom="margin">
+                  <wp14:pctHeight>0</wp14:pctHeight>
+                </wp14:sizeRelV>
+              </wp:anchor>
+            </w:drawing>
+          </mc:Choice>
+          <mc:Fallback>
+            <w:pict>
+              <v:shapetype w14:anchorId="6DCB3322" id="_x0000_t202" coordsize="21600,21600" o:spt="202" path="m,l,21600r21600,l21600,xe">
+                <v:stroke joinstyle="miter"/>
+                <v:path gradientshapeok="t" o:connecttype="rect"/>
+              </v:shapetype>
+              <v:shape id="Text Box 2" o:spid="_x0000_s1026" type="#_x0000_t202" style="position:absolute;left:0;text-align:left;margin-left:141.75pt;margin-top:346.95pt;width:350.2pt;height:143.1pt;z-index:251673600;visibility:visible;mso-wrap-style:square;mso-width-percent:0;mso-height-percent:0;mso-wrap-distance-left:9pt;mso-wrap-distance-top:3.6pt;mso-wrap-distance-right:9pt;mso-wrap-distance-bottom:3.6pt;mso-position-horizontal:absolute;mso-position-horizontal-relative:text;mso-position-vertical:absolute;mso-position-vertical-relative:text;mso-width-percent:0;mso-height-percent:0;mso-width-relative:margin;mso-height-relative:margin;v-text-anchor:top" o:gfxdata="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" stroked="f">
+                <v:textbox>
+                  <w:txbxContent>
+                    <w:p>
+                      <w:r>
+                        <w:t xml:space="preserve">There is no set way to do the blocks, but the important part is ask yourself is each block only performing </w:t>
+                      </w:r>
+                      <w:r>
+                        <w:rPr>
+                          <w:b/>
+                          <w:bCs/>
+                        </w:rPr>
+                        <w:t>one task</w:t>
+                      </w:r>
+                      <w:r>
+                        <w:t xml:space="preserve"> by itself. It may call other methods to build on tasks, that is fine – but for the actual work, ideally one task. </w:t>
+                      </w:r>
+                    </w:p>
+                    <w:p>
+                      <w:r>
+                        <w:t xml:space="preserve">These seven blocks are meant to match up with most flow diagrams one block for each major component. They will also translate to each function. </w:t>
+                      </w:r>
+                    </w:p>
+                    <w:p/>
+                  </w:txbxContent>
+                </v:textbox>
+                <w10:wrap type="square"/>
+              </v:shape>
+            </w:pict>
+          </mc:Fallback>
+        </mc:AlternateContent>
+      </w:r>
+      <w:r>
+        <w:rPr>
+          <w:noProof/>
+        </w:rPr>
+        <mc:AlternateContent>
+          <mc:Choice Requires="wps">
+            <w:drawing>
+              <wp:anchor distT="45720" distB="45720" distL="114300" distR="114300" simplePos="0" relativeHeight="251668480" behindDoc="0" locked="0" layoutInCell="1" allowOverlap="1" wp14:anchorId="1CC48918" wp14:editId="1F345B5F">
+                <wp:simplePos x="0" y="0"/>
+                <wp:positionH relativeFrom="column">
+                  <wp:posOffset>-454660</wp:posOffset>
+                </wp:positionH>
+                <wp:positionV relativeFrom="paragraph">
+                  <wp:posOffset>2308225</wp:posOffset>
+                </wp:positionV>
+                <wp:extent cx="2103120" cy="1946275"/>
+                <wp:effectExtent l="0" t="0" r="11430" b="15875"/>
+                <wp:wrapSquare wrapText="bothSides"/>
+                <wp:docPr id="8" name="Text Box 2"/>
+                <wp:cNvGraphicFramePr>
+                  <a:graphicFrameLocks xmlns:a="http://schemas.openxmlformats.org/drawingml/2006/main"/>
+                </wp:cNvGraphicFramePr>
+                <a:graphic xmlns:a="http://schemas.openxmlformats.org/drawingml/2006/main">
+                  <a:graphicData uri="http://schemas.microsoft.com/office/word/2010/wordprocessingShape">
+                    <wps:wsp>
+                      <wps:cNvSpPr txBox="1">
+                        <a:spLocks noChangeArrowheads="1"/>
+                      </wps:cNvSpPr>
+                      <wps:spPr bwMode="auto">
+                        <a:xfrm>
+                          <a:off x="0" y="0"/>
+                          <a:ext cx="2103120" cy="1946275"/>
+                        </a:xfrm>
+                        <a:prstGeom prst="rect">
+                          <a:avLst/>
+                        </a:prstGeom>
+                        <a:solidFill>
+                          <a:srgbClr val="FFFFFF"/>
+                        </a:solidFill>
+                        <a:ln w="9525">
+                          <a:solidFill>
+                            <a:srgbClr val="000000"/>
+                          </a:solidFill>
+                          <a:miter lim="800000"/>
+                          <a:headEnd/>
+                          <a:tailEnd/>
+                        </a:ln>
+                      </wps:spPr>
+                      <wps:txbx>
+                        <w:txbxContent>
+                          <w:p>
+                            <w:pPr>
+                              <w:spacing w:after="0"/>
+                              <w:rPr>
+                                <w:sz w:val="18"/>
+                                <w:szCs w:val="18"/>
+                              </w:rPr>
+                            </w:pPr>
+                            <w:r>
+                              <w:rPr>
+                                <w:sz w:val="18"/>
+                                <w:szCs w:val="18"/>
+                              </w:rPr>
+                              <w:t>Add Movie:</w:t>
+                            </w:r>
+                          </w:p>
+                        </w:txbxContent>
+                      </wps:txbx>
+                      <wps:bodyPr rot="0" vert="horz" wrap="square" lIns="91440" tIns="45720" rIns="91440" bIns="45720" anchor="t" anchorCtr="0">
+                        <a:noAutofit/>
+                      </wps:bodyPr>
+                    </wps:wsp>
+                  </a:graphicData>
+                </a:graphic>
+                <wp14:sizeRelH relativeFrom="margin">
+                  <wp14:pctWidth>0</wp14:pctWidth>
+                </wp14:sizeRelH>
+                <wp14:sizeRelV relativeFrom="margin">
+                  <wp14:pctHeight>0</wp14:pctHeight>
+                </wp14:sizeRelV>
+              </wp:anchor>
+            </w:drawing>
+          </mc:Choice>
+          <mc:Fallback>
+            <w:pict>
+              <v:shape w14:anchorId="1CC48918" id="_x0000_s1027" type="#_x0000_t202" style="position:absolute;left:0;text-align:left;margin-left:-35.8pt;margin-top:181.75pt;width:165.6pt;height:153.25pt;z-index:251668480;visibility:visible;mso-wrap-style:square;mso-width-percent:0;mso-height-percent:0;mso-wrap-distance-left:9pt;mso-wrap-distance-top:3.6pt;mso-wrap-distance-right:9pt;mso-wrap-distance-bottom:3.6pt;mso-position-horizontal:absolute;mso-position-horizontal-relative:text;mso-position-vertical:absolute;mso-position-vertical-relative:text;mso-width-percent:0;mso-height-percent:0;mso-width-relative:margin;mso-height-relative:margin;v-text-anchor:top" o:gfxdata="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">
+                <v:textbox>
+                  <w:txbxContent>
+                    <w:p>
+                      <w:pPr>
+                        <w:spacing w:after="0"/>
+                        <w:rPr>
+                          <w:sz w:val="18"/>
+                          <w:szCs w:val="18"/>
+                        </w:rPr>
+                      </w:pPr>
+                      <w:r>
+                        <w:rPr>
+                          <w:sz w:val="18"/>
+                          <w:szCs w:val="18"/>
+                        </w:rPr>
+                        <w:t>Add Movie:</w:t>
+                      </w:r>
+                    </w:p>
+                  </w:txbxContent>
+                </v:textbox>
+                <w10:wrap type="square"/>
+              </v:shape>
+            </w:pict>
+          </mc:Fallback>
+        </mc:AlternateContent>
+      </w:r>
+      <w:r>
+        <w:rPr>
+          <w:noProof/>
+        </w:rPr>
+        <mc:AlternateContent>
+          <mc:Choice Requires="wps">
+            <w:drawing>
+              <wp:anchor distT="45720" distB="45720" distL="114300" distR="114300" simplePos="0" relativeHeight="251667456" behindDoc="0" locked="0" layoutInCell="1" allowOverlap="1" wp14:anchorId="23868A31" wp14:editId="1409B628">
+                <wp:simplePos x="0" y="0"/>
+                <wp:positionH relativeFrom="column">
+                  <wp:posOffset>1794510</wp:posOffset>
+                </wp:positionH>
+                <wp:positionV relativeFrom="paragraph">
+                  <wp:posOffset>2308225</wp:posOffset>
+                </wp:positionV>
+                <wp:extent cx="2103120" cy="1962785"/>
+                <wp:effectExtent l="0" t="0" r="11430" b="18415"/>
+                <wp:wrapSquare wrapText="bothSides"/>
+                <wp:docPr id="7" name="Text Box 2"/>
+                <wp:cNvGraphicFramePr>
+                  <a:graphicFrameLocks xmlns:a="http://schemas.openxmlformats.org/drawingml/2006/main"/>
+                </wp:cNvGraphicFramePr>
+                <a:graphic xmlns:a="http://schemas.openxmlformats.org/drawingml/2006/main">
+                  <a:graphicData uri="http://schemas.microsoft.com/office/word/2010/wordprocessingShape">
+                    <wps:wsp>
+                      <wps:cNvSpPr txBox="1">
+                        <a:spLocks noChangeArrowheads="1"/>
+                      </wps:cNvSpPr>
+                      <wps:spPr bwMode="auto">
+                        <a:xfrm>
+                          <a:off x="0" y="0"/>
+                          <a:ext cx="2103120" cy="1962785"/>
+                        </a:xfrm>
+                        <a:prstGeom prst="rect">
+                          <a:avLst/>
+                        </a:prstGeom>
+                        <a:solidFill>
+                          <a:srgbClr val="FFFFFF"/>
+                        </a:solidFill>
+                        <a:ln w="9525">
+                          <a:solidFill>
+                            <a:srgbClr val="000000"/>
+                          </a:solidFill>
+                          <a:miter lim="800000"/>
+                          <a:headEnd/>
+                          <a:tailEnd/>
+                        </a:ln>
+                      </wps:spPr>
+                      <wps:txbx>
+                        <w:txbxContent>
+                          <w:p>
+                            <w:pPr>
+                              <w:spacing w:after="0"/>
+                              <w:rPr>
+                                <w:sz w:val="18"/>
+                                <w:szCs w:val="18"/>
+                              </w:rPr>
+                            </w:pPr>
+                            <w:r>
+                              <w:rPr>
+                                <w:sz w:val="18"/>
+                                <w:szCs w:val="18"/>
+                              </w:rPr>
+                              <w:t>Get movie</w:t>
+                            </w:r>
+                          </w:p>
+                        </w:txbxContent>
+                      </wps:txbx>
+                      <wps:bodyPr rot="0" vert="horz" wrap="square" lIns="91440" tIns="45720" rIns="91440" bIns="45720" anchor="t" anchorCtr="0">
+                        <a:noAutofit/>
+                      </wps:bodyPr>
+                    </wps:wsp>
+                  </a:graphicData>
+                </a:graphic>
+                <wp14:sizeRelH relativeFrom="margin">
+                  <wp14:pctWidth>0</wp14:pctWidth>
+                </wp14:sizeRelH>
+                <wp14:sizeRelV relativeFrom="margin">
+                  <wp14:pctHeight>0</wp14:pctHeight>
+                </wp14:sizeRelV>
+              </wp:anchor>
+            </w:drawing>
+          </mc:Choice>
+          <mc:Fallback>
+            <w:pict>
+              <v:shape w14:anchorId="23868A31" id="_x0000_s1028" type="#_x0000_t202" style="position:absolute;left:0;text-align:left;margin-left:141.3pt;margin-top:181.75pt;width:165.6pt;height:154.55pt;z-index:251667456;visibility:visible;mso-wrap-style:square;mso-width-percent:0;mso-height-percent:0;mso-wrap-distance-left:9pt;mso-wrap-distance-top:3.6pt;mso-wrap-distance-right:9pt;mso-wrap-distance-bottom:3.6pt;mso-position-horizontal:absolute;mso-position-horizontal-relative:text;mso-position-vertical:absolute;mso-position-vertical-relative:text;mso-width-percent:0;mso-height-percent:0;mso-width-relative:margin;mso-height-relative:margin;v-text-anchor:top" o:gfxdata="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">
+                <v:textbox>
+                  <w:txbxContent>
+                    <w:p>
+                      <w:pPr>
+                        <w:spacing w:after="0"/>
+                        <w:rPr>
+                          <w:sz w:val="18"/>
+                          <w:szCs w:val="18"/>
+                        </w:rPr>
+                      </w:pPr>
+                      <w:r>
+                        <w:rPr>
+                          <w:sz w:val="18"/>
+                          <w:szCs w:val="18"/>
+                        </w:rPr>
+                        <w:t>Get movie</w:t>
+                      </w:r>
+                    </w:p>
+                  </w:txbxContent>
+                </v:textbox>
+                <w10:wrap type="square"/>
+              </v:shape>
+            </w:pict>
+          </mc:Fallback>
+        </mc:AlternateContent>
+      </w:r>
+      <w:r>
+        <w:rPr>
+          <w:noProof/>
+        </w:rPr>
+        <mc:AlternateContent>
+          <mc:Choice Requires="wps">
+            <w:drawing>
+              <wp:anchor distT="45720" distB="45720" distL="114300" distR="114300" simplePos="0" relativeHeight="251669504" behindDoc="0" locked="0" layoutInCell="1" allowOverlap="1" wp14:anchorId="416C0075" wp14:editId="58030E5F">
+                <wp:simplePos x="0" y="0"/>
+                <wp:positionH relativeFrom="column">
+                  <wp:posOffset>4055745</wp:posOffset>
+                </wp:positionH>
+                <wp:positionV relativeFrom="paragraph">
+                  <wp:posOffset>2302510</wp:posOffset>
+                </wp:positionV>
+                <wp:extent cx="2192655" cy="1968500"/>
+                <wp:effectExtent l="0" t="0" r="17145" b="12700"/>
+                <wp:wrapSquare wrapText="bothSides"/>
+                <wp:docPr id="9" name="Text Box 2"/>
+                <wp:cNvGraphicFramePr>
+                  <a:graphicFrameLocks xmlns:a="http://schemas.openxmlformats.org/drawingml/2006/main"/>
+                </wp:cNvGraphicFramePr>
+                <a:graphic xmlns:a="http://schemas.openxmlformats.org/drawingml/2006/main">
+                  <a:graphicData uri="http://schemas.microsoft.com/office/word/2010/wordprocessingShape">
+                    <wps:wsp>
+                      <wps:cNvSpPr txBox="1">
+                        <a:spLocks noChangeArrowheads="1"/>
+                      </wps:cNvSpPr>
+                      <wps:spPr bwMode="auto">
+                        <a:xfrm>
+                          <a:off x="0" y="0"/>
+                          <a:ext cx="2192655" cy="1968500"/>
+                        </a:xfrm>
+                        <a:prstGeom prst="rect">
+                          <a:avLst/>
+                        </a:prstGeom>
+                        <a:solidFill>
+                          <a:srgbClr val="FFFFFF"/>
+                        </a:solidFill>
+                        <a:ln w="9525">
+                          <a:solidFill>
+                            <a:srgbClr val="000000"/>
+                          </a:solidFill>
+                          <a:miter lim="800000"/>
+                          <a:headEnd/>
+                          <a:tailEnd/>
+                        </a:ln>
+                      </wps:spPr>
+                      <wps:txbx>
+                        <w:txbxContent>
+                          <w:p>
+                            <w:pPr>
+                              <w:spacing w:after="0"/>
+                              <w:rPr>
+                                <w:sz w:val="18"/>
+                                <w:szCs w:val="18"/>
+                              </w:rPr>
+                            </w:pPr>
+                            <w:r>
+                              <w:rPr>
+                                <w:sz w:val="18"/>
+                                <w:szCs w:val="18"/>
+                              </w:rPr>
+                              <w:t>Get rating</w:t>
+                            </w:r>
+                          </w:p>
+                          <w:p>
+                            <w:pPr>
+                              <w:spacing w:after="0"/>
+                              <w:rPr>
+                                <w:sz w:val="18"/>
+                                <w:szCs w:val="18"/>
+                              </w:rPr>
+                            </w:pPr>
+                          </w:p>
+                        </w:txbxContent>
+                      </wps:txbx>
+                      <wps:bodyPr rot="0" vert="horz" wrap="square" lIns="91440" tIns="45720" rIns="91440" bIns="45720" anchor="t" anchorCtr="0">
+                        <a:noAutofit/>
+                      </wps:bodyPr>
+                    </wps:wsp>
+                  </a:graphicData>
+                </a:graphic>
+                <wp14:sizeRelH relativeFrom="margin">
+                  <wp14:pctWidth>0</wp14:pctWidth>
+                </wp14:sizeRelH>
+                <wp14:sizeRelV relativeFrom="margin">
+                  <wp14:pctHeight>0</wp14:pctHeight>
+                </wp14:sizeRelV>
+              </wp:anchor>
+            </w:drawing>
+          </mc:Choice>
+          <mc:Fallback>
+            <w:pict>
+              <v:shape w14:anchorId="416C0075" id="_x0000_s1029" type="#_x0000_t202" style="position:absolute;left:0;text-align:left;margin-left:319.35pt;margin-top:181.3pt;width:172.65pt;height:155pt;z-index:251669504;visibility:visible;mso-wrap-style:square;mso-width-percent:0;mso-height-percent:0;mso-wrap-distance-left:9pt;mso-wrap-distance-top:3.6pt;mso-wrap-distance-right:9pt;mso-wrap-distance-bottom:3.6pt;mso-position-horizontal:absolute;mso-position-horizontal-relative:text;mso-position-vertical:absolute;mso-position-vertical-relative:text;mso-width-percent:0;mso-height-percent:0;mso-width-relative:margin;mso-height-relative:margin;v-text-anchor:top" o:gfxdata="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">
+                <v:textbox>
+                  <w:txbxContent>
+                    <w:p>
+                      <w:pPr>
+                        <w:spacing w:after="0"/>
+                        <w:rPr>
+                          <w:sz w:val="18"/>
+                          <w:szCs w:val="18"/>
+                        </w:rPr>
+                      </w:pPr>
+                      <w:r>
+                        <w:rPr>
+                          <w:sz w:val="18"/>
+                          <w:szCs w:val="18"/>
+                        </w:rPr>
+                        <w:t>Get rating</w:t>
+                      </w:r>
+                    </w:p>
+                    <w:p>
+                      <w:pPr>
+                        <w:spacing w:after="0"/>
+                        <w:rPr>
+                          <w:sz w:val="18"/>
+                          <w:szCs w:val="18"/>
+                        </w:rPr>
+                      </w:pPr>
+                    </w:p>
+                  </w:txbxContent>
+                </v:textbox>
+                <w10:wrap type="square"/>
+              </v:shape>
+            </w:pict>
+          </mc:Fallback>
+        </mc:AlternateContent>
+      </w:r>
+      <w:r>
+        <w:rPr>
+          <w:noProof/>
+        </w:rPr>
+        <mc:AlternateContent>
+          <mc:Choice Requires="wps">
+            <w:drawing>
+              <wp:anchor distT="45720" distB="45720" distL="114300" distR="114300" simplePos="0" relativeHeight="251665408" behindDoc="0" locked="0" layoutInCell="1" allowOverlap="1" wp14:anchorId="35D881A4" wp14:editId="403CCF6C">
+                <wp:simplePos x="0" y="0"/>
+                <wp:positionH relativeFrom="column">
+                  <wp:posOffset>4053100</wp:posOffset>
+                </wp:positionH>
+                <wp:positionV relativeFrom="paragraph">
+                  <wp:posOffset>400685</wp:posOffset>
+                </wp:positionV>
+                <wp:extent cx="2204085" cy="1828800"/>
+                <wp:effectExtent l="0" t="0" r="24765" b="19050"/>
+                <wp:wrapSquare wrapText="bothSides"/>
+                <wp:docPr id="6" name="Text Box 2"/>
+                <wp:cNvGraphicFramePr>
+                  <a:graphicFrameLocks xmlns:a="http://schemas.openxmlformats.org/drawingml/2006/main"/>
+                </wp:cNvGraphicFramePr>
+                <a:graphic xmlns:a="http://schemas.openxmlformats.org/drawingml/2006/main">
+                  <a:graphicData uri="http://schemas.microsoft.com/office/word/2010/wordprocessingShape">
+                    <wps:wsp>
+                      <wps:cNvSpPr txBox="1">
+                        <a:spLocks noChangeArrowheads="1"/>
+                      </wps:cNvSpPr>
+                      <wps:spPr bwMode="auto">
+                        <a:xfrm>
+                          <a:off x="0" y="0"/>
+                          <a:ext cx="2204085" cy="1828800"/>
+                        </a:xfrm>
+                        <a:prstGeom prst="rect">
+                          <a:avLst/>
+                        </a:prstGeom>
+                        <a:solidFill>
+                          <a:srgbClr val="FFFFFF"/>
+                        </a:solidFill>
+                        <a:ln w="9525">
+                          <a:solidFill>
+                            <a:srgbClr val="000000"/>
+                          </a:solidFill>
+                          <a:miter lim="800000"/>
+                          <a:headEnd/>
+                          <a:tailEnd/>
+                        </a:ln>
+                      </wps:spPr>
+                      <wps:txbx>
+                        <w:txbxContent>
+                          <w:p>
+                            <w:pPr>
+                              <w:spacing w:after="0"/>
+                              <w:rPr>
+                                <w:sz w:val="18"/>
+                                <w:szCs w:val="18"/>
+                              </w:rPr>
+                            </w:pPr>
+                            <w:r>
+                              <w:rPr>
+                                <w:sz w:val="18"/>
+                                <w:szCs w:val="18"/>
+                              </w:rPr>
+                              <w:t>List movies</w:t>
+                            </w:r>
+                          </w:p>
+                        </w:txbxContent>
+                      </wps:txbx>
+                      <wps:bodyPr rot="0" vert="horz" wrap="square" lIns="91440" tIns="45720" rIns="91440" bIns="45720" anchor="t" anchorCtr="0">
+                        <a:noAutofit/>
+                      </wps:bodyPr>
+                    </wps:wsp>
+                  </a:graphicData>
+                </a:graphic>
+                <wp14:sizeRelH relativeFrom="margin">
+                  <wp14:pctWidth>0</wp14:pctWidth>
+                </wp14:sizeRelH>
+                <wp14:sizeRelV relativeFrom="margin">
+                  <wp14:pctHeight>0</wp14:pctHeight>
+                </wp14:sizeRelV>
+              </wp:anchor>
+            </w:drawing>
+          </mc:Choice>
+          <mc:Fallback>
+            <w:pict>
+              <v:shape w14:anchorId="35D881A4" id="_x0000_s1030" type="#_x0000_t202" style="position:absolute;left:0;text-align:left;margin-left:319.15pt;margin-top:31.55pt;width:173.55pt;height:2in;z-index:251665408;visibility:visible;mso-wrap-style:square;mso-width-percent:0;mso-height-percent:0;mso-wrap-distance-left:9pt;mso-wrap-distance-top:3.6pt;mso-wrap-distance-right:9pt;mso-wrap-distance-bottom:3.6pt;mso-position-horizontal:absolute;mso-position-horizontal-relative:text;mso-position-vertical:absolute;mso-position-vertical-relative:text;mso-width-percent:0;mso-height-percent:0;mso-width-relative:margin;mso-height-relative:margin;v-text-anchor:top" o:gfxdata="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">
+                <v:textbox>
+                  <w:txbxContent>
+                    <w:p>
+                      <w:pPr>
+                        <w:spacing w:after="0"/>
+                        <w:rPr>
+                          <w:sz w:val="18"/>
+                          <w:szCs w:val="18"/>
+                        </w:rPr>
+                      </w:pPr>
+                      <w:r>
+                        <w:rPr>
+                          <w:sz w:val="18"/>
+                          <w:szCs w:val="18"/>
+                        </w:rPr>
+                        <w:t>List movies</w:t>
+                      </w:r>
+                    </w:p>
+                  </w:txbxContent>
+                </v:textbox>
+                <w10:wrap type="square"/>
+              </v:shape>
+            </w:pict>
+          </mc:Fallback>
+        </mc:AlternateContent>
+      </w:r>
+      <w:r>
+        <w:rPr>
+          <w:noProof/>
+        </w:rPr>
+        <mc:AlternateContent>
+          <mc:Choice Requires="wps">
+            <w:drawing>
+              <wp:anchor distT="45720" distB="45720" distL="114300" distR="114300" simplePos="0" relativeHeight="251661312" behindDoc="0" locked="0" layoutInCell="1" allowOverlap="1" wp14:anchorId="313DC8D7" wp14:editId="4669F31E">
+                <wp:simplePos x="0" y="0"/>
+                <wp:positionH relativeFrom="column">
+                  <wp:posOffset>1793770</wp:posOffset>
+                </wp:positionH>
+                <wp:positionV relativeFrom="paragraph">
+                  <wp:posOffset>388620</wp:posOffset>
+                </wp:positionV>
+                <wp:extent cx="2103120" cy="1817370"/>
+                <wp:effectExtent l="0" t="0" r="11430" b="11430"/>
+                <wp:wrapSquare wrapText="bothSides"/>
+                <wp:docPr id="3" name="Text Box 2"/>
+                <wp:cNvGraphicFramePr>
+                  <a:graphicFrameLocks xmlns:a="http://schemas.openxmlformats.org/drawingml/2006/main"/>
+                </wp:cNvGraphicFramePr>
+                <a:graphic xmlns:a="http://schemas.openxmlformats.org/drawingml/2006/main">
+                  <a:graphicData uri="http://schemas.microsoft.com/office/word/2010/wordprocessingShape">
+                    <wps:wsp>
+                      <wps:cNvSpPr txBox="1">
+                        <a:spLocks noChangeArrowheads="1"/>
+                      </wps:cNvSpPr>
+                      <wps:spPr bwMode="auto">
+                        <a:xfrm>
+                          <a:off x="0" y="0"/>
+                          <a:ext cx="2103120" cy="1817370"/>
+                        </a:xfrm>
+                        <a:prstGeom prst="rect">
+                          <a:avLst/>
+                        </a:prstGeom>
+                        <a:solidFill>
+                          <a:srgbClr val="FFFFFF"/>
+                        </a:solidFill>
+                        <a:ln w="9525">
+                          <a:solidFill>
+                            <a:srgbClr val="000000"/>
+                          </a:solidFill>
+                          <a:miter lim="800000"/>
+                          <a:headEnd/>
+                          <a:tailEnd/>
+                        </a:ln>
+                      </wps:spPr>
+                      <wps:txbx>
+                        <w:txbxContent>
+                          <w:p>
+                            <w:pPr>
+                              <w:spacing w:after="0"/>
+                              <w:rPr>
+                                <w:sz w:val="18"/>
+                                <w:szCs w:val="18"/>
+                              </w:rPr>
+                            </w:pPr>
+                            <w:r>
+                              <w:rPr>
+                                <w:sz w:val="18"/>
+                                <w:szCs w:val="18"/>
+                              </w:rPr>
+                              <w:t>Run/Process Command</w:t>
+                            </w:r>
+                          </w:p>
+                          <w:p>
+                            <w:pPr>
+                              <w:pStyle w:val="ListParagraph"/>
+                              <w:numPr>
+                                <w:ilvl w:val="0"/>
+                                <w:numId w:val="3"/>
+                              </w:numPr>
+                              <w:spacing w:after="0"/>
+                              <w:rPr>
+                                <w:sz w:val="18"/>
+                                <w:szCs w:val="18"/>
+                              </w:rPr>
+                            </w:pPr>
+                            <w:r>
+                              <w:rPr>
+                                <w:sz w:val="18"/>
+                                <w:szCs w:val="18"/>
+                              </w:rPr>
+                              <w:t>Calls menu</w:t>
+                            </w:r>
+                          </w:p>
+                          <w:p>
+                            <w:pPr>
+                              <w:pStyle w:val="ListParagraph"/>
+                              <w:numPr>
+                                <w:ilvl w:val="0"/>
+                                <w:numId w:val="3"/>
+                              </w:numPr>
+                              <w:spacing w:after="0"/>
+                              <w:rPr>
+                                <w:sz w:val="18"/>
+                                <w:szCs w:val="18"/>
+                              </w:rPr>
+                            </w:pPr>
+                            <w:r>
+                              <w:rPr>
+                                <w:sz w:val="18"/>
+                                <w:szCs w:val="18"/>
+                              </w:rPr>
+                              <w:t>If/else on result</w:t>
+                            </w:r>
+                          </w:p>
+                          <w:p>
+                            <w:pPr>
+                              <w:pStyle w:val="ListParagraph"/>
+                              <w:numPr>
+                                <w:ilvl w:val="0"/>
+                                <w:numId w:val="3"/>
+                              </w:numPr>
+                              <w:spacing w:after="0"/>
+                              <w:rPr>
+                                <w:sz w:val="18"/>
+                                <w:szCs w:val="18"/>
+                              </w:rPr>
+                            </w:pPr>
+                            <w:r>
+                              <w:rPr>
+                                <w:sz w:val="18"/>
+                                <w:szCs w:val="18"/>
+                              </w:rPr>
+                              <w:t>Calls add or list</w:t>
+                            </w:r>
+                          </w:p>
+                          <w:p>
+                            <w:pPr>
+                              <w:pStyle w:val="ListParagraph"/>
+                              <w:numPr>
+                                <w:ilvl w:val="0"/>
+                                <w:numId w:val="3"/>
+                              </w:numPr>
+                              <w:spacing w:after="0"/>
+                              <w:rPr>
+                                <w:sz w:val="18"/>
+                                <w:szCs w:val="18"/>
+                              </w:rPr>
+                            </w:pPr>
+                            <w:r>
+                              <w:rPr>
+                                <w:sz w:val="18"/>
+                                <w:szCs w:val="18"/>
+                              </w:rPr>
+                              <w:t>Keeps track of movie string</w:t>
+                            </w:r>
+                          </w:p>
+                          <w:p>
+                            <w:pPr>
+                              <w:spacing w:after="0"/>
+                              <w:rPr>
+                                <w:sz w:val="18"/>
+                                <w:szCs w:val="18"/>
+                              </w:rPr>
+                            </w:pPr>
+                            <w:r>
+                              <w:rPr>
+                                <w:sz w:val="18"/>
+                                <w:szCs w:val="18"/>
+                              </w:rPr>
+                              <w:t>Arguments</w:t>
+                            </w:r>
+                            <w:r>
+                              <w:rPr>
+                                <w:sz w:val="18"/>
+                                <w:szCs w:val="18"/>
+                              </w:rPr>
+                              <w:t>: non</w:t>
+                            </w:r>
+                            <w:r>
+                              <w:rPr>
+                                <w:sz w:val="18"/>
+                                <w:szCs w:val="18"/>
+                              </w:rPr>
+                              <w:t>e, maybe movie string?</w:t>
+                            </w:r>
+                          </w:p>
+                          <w:p>
+                            <w:pPr>
+                              <w:spacing w:after="0"/>
+                              <w:rPr>
+                                <w:sz w:val="18"/>
+                                <w:szCs w:val="18"/>
+                              </w:rPr>
+                            </w:pPr>
+                            <w:r>
+                              <w:rPr>
+                                <w:sz w:val="18"/>
+                                <w:szCs w:val="18"/>
+                              </w:rPr>
+                              <w:t>Requires: menu(), add_movie(), list_movies()</w:t>
+                            </w:r>
+                          </w:p>
+                          <w:p>
+                            <w:pPr>
+                              <w:spacing w:after="0"/>
+                              <w:rPr>
+                                <w:sz w:val="18"/>
+                                <w:szCs w:val="18"/>
+                              </w:rPr>
+                            </w:pPr>
+                            <w:r>
+                              <w:rPr>
+                                <w:sz w:val="18"/>
+                                <w:szCs w:val="18"/>
+                              </w:rPr>
+                              <w:t>Called by: main() or as the main()?</w:t>
+                            </w:r>
+                          </w:p>
+                          <w:p>
+                            <w:pPr>
+                              <w:spacing w:after="0"/>
+                              <w:rPr>
+                                <w:sz w:val="18"/>
+                                <w:szCs w:val="18"/>
+                              </w:rPr>
+                            </w:pPr>
+                          </w:p>
+                        </w:txbxContent>
+                      </wps:txbx>
+                      <wps:bodyPr rot="0" vert="horz" wrap="square" lIns="91440" tIns="45720" rIns="91440" bIns="45720" anchor="t" anchorCtr="0">
+                        <a:noAutofit/>
+                      </wps:bodyPr>
+                    </wps:wsp>
+                  </a:graphicData>
+                </a:graphic>
+                <wp14:sizeRelH relativeFrom="margin">
+                  <wp14:pctWidth>0</wp14:pctWidth>
+                </wp14:sizeRelH>
+                <wp14:sizeRelV relativeFrom="margin">
+                  <wp14:pctHeight>0</wp14:pctHeight>
+                </wp14:sizeRelV>
+              </wp:anchor>
+            </w:drawing>
+          </mc:Choice>
+          <mc:Fallback>
+            <w:pict>
+              <v:shape w14:anchorId="313DC8D7" id="_x0000_s1031" type="#_x0000_t202" style="position:absolute;left:0;text-align:left;margin-left:141.25pt;margin-top:30.6pt;width:165.6pt;height:143.1pt;z-index:251661312;visibility:visible;mso-wrap-style:square;mso-width-percent:0;mso-height-percent:0;mso-wrap-distance-left:9pt;mso-wrap-distance-top:3.6pt;mso-wrap-distance-right:9pt;mso-wrap-distance-bottom:3.6pt;mso-position-horizontal:absolute;mso-position-horizontal-relative:text;mso-position-vertical:absolute;mso-position-vertical-relative:text;mso-width-percent:0;mso-height-percent:0;mso-width-relative:margin;mso-height-relative:margin;v-text-anchor:top" o:gfxdata="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">
+                <v:textbox>
+                  <w:txbxContent>
+                    <w:p>
+                      <w:pPr>
+                        <w:spacing w:after="0"/>
+                        <w:rPr>
+                          <w:sz w:val="18"/>
+                          <w:szCs w:val="18"/>
+                        </w:rPr>
+                      </w:pPr>
+                      <w:r>
+                        <w:rPr>
+                          <w:sz w:val="18"/>
+                          <w:szCs w:val="18"/>
+                        </w:rPr>
+                        <w:t>Run/Process Command</w:t>
+                      </w:r>
+                    </w:p>
+                    <w:p>
+                      <w:pPr>
+                        <w:pStyle w:val="ListParagraph"/>
+                        <w:numPr>
+                          <w:ilvl w:val="0"/>
+                          <w:numId w:val="3"/>
+                        </w:numPr>
+                        <w:spacing w:after="0"/>
+                        <w:rPr>
+                          <w:sz w:val="18"/>
+                          <w:szCs w:val="18"/>
+                        </w:rPr>
+                      </w:pPr>
+                      <w:r>
+                        <w:rPr>
+                          <w:sz w:val="18"/>
+                          <w:szCs w:val="18"/>
+                        </w:rPr>
+                        <w:t>Calls menu</w:t>
+                      </w:r>
+                    </w:p>
+                    <w:p>
+                      <w:pPr>
+                        <w:pStyle w:val="ListParagraph"/>
+                        <w:numPr>
+                          <w:ilvl w:val="0"/>
+                          <w:numId w:val="3"/>
+                        </w:numPr>
+                        <w:spacing w:after="0"/>
+                        <w:rPr>
+                          <w:sz w:val="18"/>
+                          <w:szCs w:val="18"/>
+                        </w:rPr>
+                      </w:pPr>
+                      <w:r>
+                        <w:rPr>
+                          <w:sz w:val="18"/>
+                          <w:szCs w:val="18"/>
+                        </w:rPr>
+                        <w:t>If/else on result</w:t>
+                      </w:r>
+                    </w:p>
+                    <w:p>
+                      <w:pPr>
+                        <w:pStyle w:val="ListParagraph"/>
+                        <w:numPr>
+                          <w:ilvl w:val="0"/>
+                          <w:numId w:val="3"/>
+                        </w:numPr>
+                        <w:spacing w:after="0"/>
+                        <w:rPr>
+                          <w:sz w:val="18"/>
+                          <w:szCs w:val="18"/>
+                        </w:rPr>
+                      </w:pPr>
+                      <w:r>
+                        <w:rPr>
+                          <w:sz w:val="18"/>
+                          <w:szCs w:val="18"/>
+                        </w:rPr>
+                        <w:t>Calls add or list</w:t>
+                      </w:r>
+                    </w:p>
+                    <w:p>
+                      <w:pPr>
+                        <w:pStyle w:val="ListParagraph"/>
+                        <w:numPr>
+                          <w:ilvl w:val="0"/>
+                          <w:numId w:val="3"/>
+                        </w:numPr>
+                        <w:spacing w:after="0"/>
+                        <w:rPr>
+                          <w:sz w:val="18"/>
+                          <w:szCs w:val="18"/>
+                        </w:rPr>
+                      </w:pPr>
+                      <w:r>
+                        <w:rPr>
+                          <w:sz w:val="18"/>
+                          <w:szCs w:val="18"/>
+                        </w:rPr>
+                        <w:t>Keeps track of movie string</w:t>
+                      </w:r>
+                    </w:p>
+                    <w:p>
+                      <w:pPr>
+                        <w:spacing w:after="0"/>
+                        <w:rPr>
+                          <w:sz w:val="18"/>
+                          <w:szCs w:val="18"/>
+                        </w:rPr>
+                      </w:pPr>
+                      <w:r>
+                        <w:rPr>
+                          <w:sz w:val="18"/>
+                          <w:szCs w:val="18"/>
+                        </w:rPr>
+                        <w:t>Arguments</w:t>
+                      </w:r>
+                      <w:r>
+                        <w:rPr>
+                          <w:sz w:val="18"/>
+                          <w:szCs w:val="18"/>
+                        </w:rPr>
+                        <w:t>: non</w:t>
+                      </w:r>
+                      <w:r>
+                        <w:rPr>
+                          <w:sz w:val="18"/>
+                          <w:szCs w:val="18"/>
+                        </w:rPr>
+                        <w:t>e, maybe movie string?</w:t>
+                      </w:r>
+                    </w:p>
+                    <w:p>
+                      <w:pPr>
+                        <w:spacing w:after="0"/>
+                        <w:rPr>
+                          <w:sz w:val="18"/>
+                          <w:szCs w:val="18"/>
+                        </w:rPr>
+                      </w:pPr>
+                      <w:r>
+                        <w:rPr>
+                          <w:sz w:val="18"/>
+                          <w:szCs w:val="18"/>
+                        </w:rPr>
+                        <w:t>Requires: menu(), add_movie(), list_movies()</w:t>
+                      </w:r>
+                    </w:p>
+                    <w:p>
+                      <w:pPr>
+                        <w:spacing w:after="0"/>
+                        <w:rPr>
+                          <w:sz w:val="18"/>
+                          <w:szCs w:val="18"/>
+                        </w:rPr>
+                      </w:pPr>
+                      <w:r>
+                        <w:rPr>
+                          <w:sz w:val="18"/>
+                          <w:szCs w:val="18"/>
+                        </w:rPr>
+                        <w:t>Called by: main() or as the main()?</w:t>
+                      </w:r>
+                    </w:p>
+                    <w:p>
+                      <w:pPr>
+                        <w:spacing w:after="0"/>
+                        <w:rPr>
+                          <w:sz w:val="18"/>
+                          <w:szCs w:val="18"/>
+                        </w:rPr>
+                      </w:pPr>
+                    </w:p>
+                  </w:txbxContent>
+                </v:textbox>
+                <w10:wrap type="square"/>
+              </v:shape>
+            </w:pict>
+          </mc:Fallback>
+        </mc:AlternateContent>
+      </w:r>
+      <w:r>
+        <w:rPr>
+          <w:noProof/>
+        </w:rPr>
+        <mc:AlternateContent>
+          <mc:Choice Requires="wps">
+            <w:drawing>
+              <wp:anchor distT="45720" distB="45720" distL="114300" distR="114300" simplePos="0" relativeHeight="251672576" behindDoc="0" locked="0" layoutInCell="1" allowOverlap="1" wp14:anchorId="37EFCD8E" wp14:editId="51B65759">
+                <wp:simplePos x="0" y="0"/>
+                <wp:positionH relativeFrom="column">
+                  <wp:posOffset>-449580</wp:posOffset>
+                </wp:positionH>
+                <wp:positionV relativeFrom="paragraph">
+                  <wp:posOffset>4404995</wp:posOffset>
+                </wp:positionV>
+                <wp:extent cx="2103120" cy="1817370"/>
+                <wp:effectExtent l="0" t="0" r="11430" b="11430"/>
+                <wp:wrapSquare wrapText="bothSides"/>
+                <wp:docPr id="11" name="Text Box 2"/>
+                <wp:cNvGraphicFramePr>
+                  <a:graphicFrameLocks xmlns:a="http://schemas.openxmlformats.org/drawingml/2006/main"/>
+                </wp:cNvGraphicFramePr>
+                <a:graphic xmlns:a="http://schemas.openxmlformats.org/drawingml/2006/main">
+                  <a:graphicData uri="http://schemas.microsoft.com/office/word/2010/wordprocessingShape">
+                    <wps:wsp>
+                      <wps:cNvSpPr txBox="1">
+                        <a:spLocks noChangeArrowheads="1"/>
+                      </wps:cNvSpPr>
+                      <wps:spPr bwMode="auto">
+                        <a:xfrm>
+                          <a:off x="0" y="0"/>
+                          <a:ext cx="2103120" cy="1817370"/>
+                        </a:xfrm>
+                        <a:prstGeom prst="rect">
+                          <a:avLst/>
+                        </a:prstGeom>
+                        <a:solidFill>
+                          <a:srgbClr val="FFFFFF"/>
+                        </a:solidFill>
+                        <a:ln w="9525">
+                          <a:solidFill>
+                            <a:srgbClr val="000000"/>
+                          </a:solidFill>
+                          <a:miter lim="800000"/>
+                          <a:headEnd/>
+                          <a:tailEnd/>
+                        </a:ln>
+                      </wps:spPr>
+                      <wps:txbx>
+                        <w:txbxContent>
+                          <w:p>
+                            <w:pPr>
+                              <w:spacing w:after="0"/>
+                              <w:rPr>
+                                <w:sz w:val="18"/>
+                                <w:szCs w:val="18"/>
+                              </w:rPr>
+                            </w:pPr>
+                            <w:r>
+                              <w:rPr>
+                                <w:sz w:val="18"/>
+                                <w:szCs w:val="18"/>
+                              </w:rPr>
+                              <w:t>Convert Rating</w:t>
+                            </w:r>
+                          </w:p>
+                        </w:txbxContent>
+                      </wps:txbx>
+                      <wps:bodyPr rot="0" vert="horz" wrap="square" lIns="91440" tIns="45720" rIns="91440" bIns="45720" anchor="t" anchorCtr="0">
+                        <a:noAutofit/>
+                      </wps:bodyPr>
+                    </wps:wsp>
+                  </a:graphicData>
+                </a:graphic>
+                <wp14:sizeRelH relativeFrom="margin">
+                  <wp14:pctWidth>0</wp14:pctWidth>
+                </wp14:sizeRelH>
+                <wp14:sizeRelV relativeFrom="margin">
+                  <wp14:pctHeight>0</wp14:pctHeight>
+                </wp14:sizeRelV>
+              </wp:anchor>
+            </w:drawing>
+          </mc:Choice>
+          <mc:Fallback>
+            <w:pict>
+              <v:shape w14:anchorId="37EFCD8E" id="_x0000_s1032" type="#_x0000_t202" style="position:absolute;left:0;text-align:left;margin-left:-35.4pt;margin-top:346.85pt;width:165.6pt;height:143.1pt;z-index:251672576;visibility:visible;mso-wrap-style:square;mso-width-percent:0;mso-height-percent:0;mso-wrap-distance-left:9pt;mso-wrap-distance-top:3.6pt;mso-wrap-distance-right:9pt;mso-wrap-distance-bottom:3.6pt;mso-position-horizontal:absolute;mso-position-horizontal-relative:text;mso-position-vertical:absolute;mso-position-vertical-relative:text;mso-width-percent:0;mso-height-percent:0;mso-width-relative:margin;mso-height-relative:margin;v-text-anchor:top" o:gfxdata="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">
+                <v:textbox>
+                  <w:txbxContent>
+                    <w:p>
+                      <w:pPr>
+                        <w:spacing w:after="0"/>
+                        <w:rPr>
+                          <w:sz w:val="18"/>
+                          <w:szCs w:val="18"/>
+                        </w:rPr>
+                      </w:pPr>
+                      <w:r>
+                        <w:rPr>
+                          <w:sz w:val="18"/>
+                          <w:szCs w:val="18"/>
+                        </w:rPr>
+                        <w:t>Convert Rating</w:t>
+                      </w:r>
+                    </w:p>
+                  </w:txbxContent>
+                </v:textbox>
+                <w10:wrap type="square"/>
+              </v:shape>
+            </w:pict>
+          </mc:Fallback>
+        </mc:AlternateContent>
+      </w:r>
+      <w:r>
+        <w:rPr>
+          <w:noProof/>
+        </w:rPr>
+        <mc:AlternateContent>
+          <mc:Choice Requires="wps">
+            <w:drawing>
+              <wp:anchor distT="45720" distB="45720" distL="114300" distR="114300" simplePos="0" relativeHeight="251663360" behindDoc="0" locked="0" layoutInCell="1" allowOverlap="1" wp14:anchorId="5F29C4F7" wp14:editId="35ADBCB9">
+                <wp:simplePos x="0" y="0"/>
+                <wp:positionH relativeFrom="column">
+                  <wp:posOffset>-464680</wp:posOffset>
+                </wp:positionH>
+                <wp:positionV relativeFrom="paragraph">
+                  <wp:posOffset>390615</wp:posOffset>
+                </wp:positionV>
+                <wp:extent cx="2103120" cy="1817370"/>
+                <wp:effectExtent l="0" t="0" r="11430" b="11430"/>
+                <wp:wrapSquare wrapText="bothSides"/>
+                <wp:docPr id="5" name="Text Box 2"/>
+                <wp:cNvGraphicFramePr>
+                  <a:graphicFrameLocks xmlns:a="http://schemas.openxmlformats.org/drawingml/2006/main"/>
+                </wp:cNvGraphicFramePr>
+                <a:graphic xmlns:a="http://schemas.openxmlformats.org/drawingml/2006/main">
+                  <a:graphicData uri="http://schemas.microsoft.com/office/word/2010/wordprocessingShape">
+                    <wps:wsp>
+                      <wps:cNvSpPr txBox="1">
+                        <a:spLocks noChangeArrowheads="1"/>
+                      </wps:cNvSpPr>
+                      <wps:spPr bwMode="auto">
+                        <a:xfrm>
+                          <a:off x="0" y="0"/>
+                          <a:ext cx="2103120" cy="1817370"/>
+                        </a:xfrm>
+                        <a:prstGeom prst="rect">
+                          <a:avLst/>
+                        </a:prstGeom>
+                        <a:solidFill>
+                          <a:srgbClr val="FFFFFF"/>
+                        </a:solidFill>
+                        <a:ln w="9525">
+                          <a:solidFill>
+                            <a:srgbClr val="000000"/>
+                          </a:solidFill>
+                          <a:miter lim="800000"/>
+                          <a:headEnd/>
+                          <a:tailEnd/>
+                        </a:ln>
+                      </wps:spPr>
+                      <wps:txbx>
+                        <w:txbxContent>
+                          <w:p>
+                            <w:pPr>
+                              <w:spacing w:after="0"/>
+                              <w:rPr>
+                                <w:sz w:val="18"/>
+                                <w:szCs w:val="18"/>
+                              </w:rPr>
+                            </w:pPr>
+                            <w:r>
+                              <w:rPr>
+                                <w:sz w:val="18"/>
+                                <w:szCs w:val="18"/>
+                              </w:rPr>
+                              <w:t>Menu:</w:t>
+                            </w:r>
+                          </w:p>
+                          <w:p>
+                            <w:pPr>
+                              <w:pStyle w:val="ListParagraph"/>
+                              <w:numPr>
+                                <w:ilvl w:val="0"/>
+                                <w:numId w:val="2"/>
+                              </w:numPr>
+                              <w:spacing w:after="0"/>
+                              <w:rPr>
+                                <w:sz w:val="18"/>
+                                <w:szCs w:val="18"/>
+                              </w:rPr>
+                            </w:pPr>
+                            <w:r>
+                              <w:rPr>
+                                <w:sz w:val="18"/>
+                                <w:szCs w:val="18"/>
+                              </w:rPr>
+                              <w:t>Prints menu to screen</w:t>
+                            </w:r>
+                          </w:p>
+                          <w:p>
+                            <w:pPr>
+                              <w:pStyle w:val="ListParagraph"/>
+                              <w:numPr>
+                                <w:ilvl w:val="0"/>
+                                <w:numId w:val="2"/>
+                              </w:numPr>
+                              <w:spacing w:after="0"/>
+                              <w:rPr>
+                                <w:sz w:val="18"/>
+                                <w:szCs w:val="18"/>
+                              </w:rPr>
+                            </w:pPr>
+                            <w:r>
+                              <w:rPr>
+                                <w:sz w:val="18"/>
+                                <w:szCs w:val="18"/>
+                              </w:rPr>
+                              <w:t>Makes word lowercase</w:t>
+                            </w:r>
+                          </w:p>
+                          <w:p>
+                            <w:pPr>
+                              <w:pStyle w:val="ListParagraph"/>
+                              <w:numPr>
+                                <w:ilvl w:val="0"/>
+                                <w:numId w:val="2"/>
+                              </w:numPr>
+                              <w:spacing w:after="0"/>
+                              <w:rPr>
+                                <w:sz w:val="18"/>
+                                <w:szCs w:val="18"/>
+                              </w:rPr>
+                            </w:pPr>
+                            <w:r>
+                              <w:rPr>
+                                <w:sz w:val="18"/>
+                                <w:szCs w:val="18"/>
+                              </w:rPr>
+                              <w:t>Returns client choice</w:t>
+                            </w:r>
+                          </w:p>
+                          <w:p>
+                            <w:pPr>
+                              <w:spacing w:after="0"/>
+                              <w:rPr>
+                                <w:sz w:val="18"/>
+                                <w:szCs w:val="18"/>
+                              </w:rPr>
+                            </w:pPr>
+                            <w:r>
+                              <w:rPr>
+                                <w:sz w:val="18"/>
+                                <w:szCs w:val="18"/>
+                              </w:rPr>
+                              <w:t>Arguments</w:t>
+                            </w:r>
+                            <w:r>
+                              <w:rPr>
+                                <w:sz w:val="18"/>
+                                <w:szCs w:val="18"/>
+                              </w:rPr>
+                              <w:t>: nothing</w:t>
+                            </w:r>
+                          </w:p>
+                          <w:p>
+                            <w:pPr>
+                              <w:spacing w:after="0"/>
+                              <w:rPr>
+                                <w:sz w:val="18"/>
+                                <w:szCs w:val="18"/>
+                              </w:rPr>
+                            </w:pPr>
+                            <w:r>
+                              <w:rPr>
+                                <w:sz w:val="18"/>
+                                <w:szCs w:val="18"/>
+                              </w:rPr>
+                              <w:t>Requires: nothing</w:t>
+                            </w:r>
+                          </w:p>
+                          <w:p>
+                            <w:pPr>
+                              <w:spacing w:after="0"/>
+                              <w:rPr>
+                                <w:sz w:val="18"/>
+                                <w:szCs w:val="18"/>
+                              </w:rPr>
+                            </w:pPr>
+                            <w:r>
+                              <w:rPr>
+                                <w:sz w:val="18"/>
+                                <w:szCs w:val="18"/>
+                              </w:rPr>
+                              <w:t>Called by</w:t>
+                            </w:r>
+                            <w:r>
+                              <w:rPr>
+                                <w:sz w:val="18"/>
+                                <w:szCs w:val="18"/>
+                              </w:rPr>
+                              <w:t>:</w:t>
+                            </w:r>
+                            <w:r>
+                              <w:rPr>
+                                <w:sz w:val="18"/>
+                                <w:szCs w:val="18"/>
+                              </w:rPr>
+                              <w:t xml:space="preserve"> Process Command/Run</w:t>
+                            </w:r>
+                          </w:p>
+                          <w:p>
+                            <w:pPr>
+                              <w:spacing w:after="0"/>
+                              <w:rPr>
+                                <w:sz w:val="18"/>
+                                <w:szCs w:val="18"/>
+                              </w:rPr>
+                            </w:pPr>
+                            <w:r>
+                              <w:rPr>
+                                <w:sz w:val="18"/>
+                                <w:szCs w:val="18"/>
+                              </w:rPr>
+                              <w:t>See: input(), str.casefold()</w:t>
+                            </w:r>
+                          </w:p>
+                        </w:txbxContent>
+                      </wps:txbx>
+                      <wps:bodyPr rot="0" vert="horz" wrap="square" lIns="91440" tIns="45720" rIns="91440" bIns="45720" anchor="t" anchorCtr="0">
+                        <a:noAutofit/>
+                      </wps:bodyPr>
+                    </wps:wsp>
+                  </a:graphicData>
+                </a:graphic>
+                <wp14:sizeRelH relativeFrom="margin">
+                  <wp14:pctWidth>0</wp14:pctWidth>
+                </wp14:sizeRelH>
+                <wp14:sizeRelV relativeFrom="margin">
+                  <wp14:pctHeight>0</wp14:pctHeight>
+                </wp14:sizeRelV>
+              </wp:anchor>
+            </w:drawing>
+          </mc:Choice>
+          <mc:Fallback>
+            <w:pict>
+              <v:shape w14:anchorId="5F29C4F7" id="_x0000_s1033" type="#_x0000_t202" style="position:absolute;left:0;text-align:left;margin-left:-36.6pt;margin-top:30.75pt;width:165.6pt;height:143.1pt;z-index:251663360;visibility:visible;mso-wrap-style:square;mso-width-percent:0;mso-height-percent:0;mso-wrap-distance-left:9pt;mso-wrap-distance-top:3.6pt;mso-wrap-distance-right:9pt;mso-wrap-distance-bottom:3.6pt;mso-position-horizontal:absolute;mso-position-horizontal-relative:text;mso-position-vertical:absolute;mso-position-vertical-relative:text;mso-width-percent:0;mso-height-percent:0;mso-width-relative:margin;mso-height-relative:margin;v-text-anchor:top" o:gfxdata="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">
+                <v:textbox>
+                  <w:txbxContent>
+                    <w:p>
+                      <w:pPr>
+                        <w:spacing w:after="0"/>
+                        <w:rPr>
+                          <w:sz w:val="18"/>
+                          <w:szCs w:val="18"/>
+                        </w:rPr>
+                      </w:pPr>
+                      <w:r>
+                        <w:rPr>
+                          <w:sz w:val="18"/>
+                          <w:szCs w:val="18"/>
+                        </w:rPr>
+                        <w:t>Menu:</w:t>
+                      </w:r>
+                    </w:p>
+                    <w:p>
+                      <w:pPr>
+                        <w:pStyle w:val="ListParagraph"/>
+                        <w:numPr>
+                          <w:ilvl w:val="0"/>
+                          <w:numId w:val="2"/>
+                        </w:numPr>
+                        <w:spacing w:after="0"/>
+                        <w:rPr>
+                          <w:sz w:val="18"/>
+                          <w:szCs w:val="18"/>
+                        </w:rPr>
+                      </w:pPr>
+                      <w:r>
+                        <w:rPr>
+                          <w:sz w:val="18"/>
+                          <w:szCs w:val="18"/>
+                        </w:rPr>
+                        <w:t>Prints menu to screen</w:t>
+                      </w:r>
+                    </w:p>
+                    <w:p>
+                      <w:pPr>
+                        <w:pStyle w:val="ListParagraph"/>
+                        <w:numPr>
+                          <w:ilvl w:val="0"/>
+                          <w:numId w:val="2"/>
+                        </w:numPr>
+                        <w:spacing w:after="0"/>
+                        <w:rPr>
+                          <w:sz w:val="18"/>
+                          <w:szCs w:val="18"/>
+                        </w:rPr>
+                      </w:pPr>
+                      <w:r>
+                        <w:rPr>
+                          <w:sz w:val="18"/>
+                          <w:szCs w:val="18"/>
+                        </w:rPr>
+                        <w:t>Makes word lowercase</w:t>
+                      </w:r>
+                    </w:p>
+                    <w:p>
+                      <w:pPr>
+                        <w:pStyle w:val="ListParagraph"/>
+                        <w:numPr>
+                          <w:ilvl w:val="0"/>
+                          <w:numId w:val="2"/>
+                        </w:numPr>
+                        <w:spacing w:after="0"/>
+                        <w:rPr>
+                          <w:sz w:val="18"/>
+                          <w:szCs w:val="18"/>
+                        </w:rPr>
+                      </w:pPr>
+                      <w:r>
+                        <w:rPr>
+                          <w:sz w:val="18"/>
+                          <w:szCs w:val="18"/>
+                        </w:rPr>
+                        <w:t>Returns client choice</w:t>
+                      </w:r>
+                    </w:p>
+                    <w:p>
+                      <w:pPr>
+                        <w:spacing w:after="0"/>
+                        <w:rPr>
+                          <w:sz w:val="18"/>
+                          <w:szCs w:val="18"/>
+                        </w:rPr>
+                      </w:pPr>
+                      <w:r>
+                        <w:rPr>
+                          <w:sz w:val="18"/>
+                          <w:szCs w:val="18"/>
+                        </w:rPr>
+                        <w:t>Arguments</w:t>
+                      </w:r>
+                      <w:r>
+                        <w:rPr>
+                          <w:sz w:val="18"/>
+                          <w:szCs w:val="18"/>
+                        </w:rPr>
+                        <w:t>: nothing</w:t>
+                      </w:r>
+                    </w:p>
+                    <w:p>
+                      <w:pPr>
+                        <w:spacing w:after="0"/>
+                        <w:rPr>
+                          <w:sz w:val="18"/>
+                          <w:szCs w:val="18"/>
+                        </w:rPr>
+                      </w:pPr>
+                      <w:r>
+                        <w:rPr>
+                          <w:sz w:val="18"/>
+                          <w:szCs w:val="18"/>
+                        </w:rPr>
+                        <w:t>Requires: nothing</w:t>
+                      </w:r>
+                    </w:p>
+                    <w:p>
+                      <w:pPr>
+                        <w:spacing w:after="0"/>
+                        <w:rPr>
+                          <w:sz w:val="18"/>
+                          <w:szCs w:val="18"/>
+                        </w:rPr>
+                      </w:pPr>
+                      <w:r>
+                        <w:rPr>
+                          <w:sz w:val="18"/>
+                          <w:szCs w:val="18"/>
+                        </w:rPr>
+                        <w:t>Called by</w:t>
+                      </w:r>
+                      <w:r>
+                        <w:rPr>
+                          <w:sz w:val="18"/>
+                          <w:szCs w:val="18"/>
+                        </w:rPr>
+                        <w:t>:</w:t>
+                      </w:r>
+                      <w:r>
+                        <w:rPr>
+                          <w:sz w:val="18"/>
+                          <w:szCs w:val="18"/>
+                        </w:rPr>
+                        <w:t xml:space="preserve"> Process Command/Run</w:t>
+                      </w:r>
+                    </w:p>
+                    <w:p>
+                      <w:pPr>
+                        <w:spacing w:after="0"/>
+                        <w:rPr>
+                          <w:sz w:val="18"/>
+                          <w:szCs w:val="18"/>
+                        </w:rPr>
+                      </w:pPr>
+                      <w:r>
+                        <w:rPr>
+                          <w:sz w:val="18"/>
+                          <w:szCs w:val="18"/>
+                        </w:rPr>
+                        <w:t>See: input(), str.casefold()</w:t>
+                      </w:r>
+                    </w:p>
+                  </w:txbxContent>
+                </v:textbox>
+                <w10:wrap type="square"/>
+              </v:shape>
+            </w:pict>
+          </mc:Fallback>
+        </mc:AlternateContent>
+      </w:r>
+      <w:r>
+        <w:t xml:space="preserve">Does each part have </w:t>
+      </w:r>
+      <w:r>
+        <w:rPr>
+          <w:b/>
+          <w:bCs/>
+        </w:rPr>
+        <w:t>one</w:t>
+      </w:r>
+      <w:r>
+        <w:t xml:space="preserve"> task? If not, can you break it up more?</w:t>
+      </w:r>
+    </w:p>
+    <w:p>
+      <w:pPr>
+        <w:ind w:left="360"/>
+      </w:pPr>
+    </w:p>
+    <w:p>
+      <w:pPr>
+        <w:ind w:left="360"/>
+      </w:pPr>
+    </w:p>
+    <w:p>
+      <w:pPr>
+        <w:ind w:left="360"/>
+      </w:pPr>
+    </w:p>
+    <w:p>
+      <w:pPr>
+        <w:pStyle w:val="Heading2"/>
+      </w:pPr>
+      <w:r>
+        <w:lastRenderedPageBreak/>
+        <w:t>Small View: Writing Functions</w:t>
+      </w:r>
+    </w:p>
+    <w:p>
+      <w:r>
+        <w:t xml:space="preserve">For the next part, you stop thinking about the entire program and hyper focus on each function! This means you treat each function as an individual program to be completed with a </w:t>
+      </w:r>
+      <w:r>
+        <w:rPr>
+          <w:b/>
+          <w:bCs/>
+        </w:rPr>
+        <w:t xml:space="preserve">small/simple </w:t>
+      </w:r>
+      <w:r>
+        <w:t>task.</w:t>
+      </w:r>
+    </w:p>
+    <w:p>
+      <w:r>
+        <w:t xml:space="preserve">Given the blocks above, we can create the following functions </w:t>
+      </w:r>
+    </w:p>
+    <w:p>
+      <w:pPr>
+        <w:pStyle w:val="ListParagraph"/>
+        <w:numPr>
+          <w:ilvl w:val="0"/>
+          <w:numId w:val="1"/>
+        </w:numPr>
+      </w:pPr>
+      <w:r>
+        <w:t>run()</w:t>
+      </w:r>
+    </w:p>
+    <w:p>
+      <w:pPr>
+        <w:pStyle w:val="ListParagraph"/>
+        <w:numPr>
+          <w:ilvl w:val="0"/>
+          <w:numId w:val="1"/>
+        </w:numPr>
+      </w:pPr>
+      <w:r>
+        <w:t xml:space="preserve">menu() -&gt; str </w:t>
+      </w:r>
+    </w:p>
+    <w:p>
+      <w:pPr>
+        <w:pStyle w:val="ListParagraph"/>
+        <w:numPr>
+          <w:ilvl w:val="0"/>
+          <w:numId w:val="1"/>
+        </w:numPr>
+      </w:pPr>
+      <w:r>
+        <w:t>list_movies(str)  -&gt; None</w:t>
+      </w:r>
+    </w:p>
+    <w:p>
+      <w:pPr>
+        <w:pStyle w:val="ListParagraph"/>
+        <w:numPr>
+          <w:ilvl w:val="0"/>
+          <w:numId w:val="1"/>
+        </w:numPr>
+      </w:pPr>
+      <w:r>
+        <w:t>add_movie() -&gt; str</w:t>
+      </w:r>
+    </w:p>
+    <w:p>
+      <w:pPr>
+        <w:pStyle w:val="ListParagraph"/>
+        <w:numPr>
+          <w:ilvl w:val="0"/>
+          <w:numId w:val="1"/>
+        </w:numPr>
+      </w:pPr>
+      <w:r>
+        <w:t>get_movie() -&gt; str</w:t>
+      </w:r>
+    </w:p>
+    <w:p>
+      <w:pPr>
+        <w:pStyle w:val="ListParagraph"/>
+        <w:numPr>
+          <w:ilvl w:val="0"/>
+          <w:numId w:val="1"/>
+        </w:numPr>
+      </w:pPr>
+      <w:r>
+        <w:t>get_rating() -&gt; str</w:t>
+      </w:r>
+    </w:p>
+    <w:p>
+      <w:pPr>
+        <w:pStyle w:val="ListParagraph"/>
+        <w:numPr>
+          <w:ilvl w:val="0"/>
+          <w:numId w:val="1"/>
+        </w:numPr>
+      </w:pPr>
+      <w:r>
+        <w:t>convert_rating(int) -&gt; str</w:t>
+      </w:r>
+    </w:p>
+    <w:p>
+      <w:r>
+        <w:t>If this format seems familiar, it is because this is very close to a function definition! With all functions, you want to follow these steps</w:t>
+      </w:r>
+    </w:p>
+    <w:p>
+      <w:pPr>
+        <w:pStyle w:val="ListParagraph"/>
+        <w:numPr>
+          <w:ilvl w:val="0"/>
+          <w:numId w:val="9"/>
+        </w:numPr>
+      </w:pPr>
+      <w:r>
+        <w:t>define</w:t>
+      </w:r>
+    </w:p>
+    <w:p>
+      <w:pPr>
+        <w:pStyle w:val="ListParagraph"/>
+        <w:numPr>
+          <w:ilvl w:val="0"/>
+          <w:numId w:val="9"/>
+        </w:numPr>
+      </w:pPr>
+      <w:r>
+        <w:t>document</w:t>
+      </w:r>
+    </w:p>
+    <w:p>
+      <w:pPr>
+        <w:pStyle w:val="ListParagraph"/>
+        <w:numPr>
+          <w:ilvl w:val="0"/>
+          <w:numId w:val="9"/>
+        </w:numPr>
+      </w:pPr>
+      <w:r>
+        <w:t>implement</w:t>
+      </w:r>
+    </w:p>
+    <w:p>
+      <w:pPr>
+        <w:pStyle w:val="ListParagraph"/>
+        <w:numPr>
+          <w:ilvl w:val="0"/>
+          <w:numId w:val="9"/>
+        </w:numPr>
+      </w:pPr>
+      <w:r>
+        <w:t>test</w:t>
+      </w:r>
+    </w:p>
+    <w:p>
+      <w:r>
+        <w:t>This design walk through helps you figure out the define for each function. Your next step is to pick one function. There are a variety of philosophies on where to start. We recommend start with the smallest, most isolated function. Isolated in that the work done can be independent from the rest of the program. Given those conditions, which function do you want to start with?</w:t>
+      </w:r>
+    </w:p>
+    <w:p>
+      <w:pPr>
+        <w:pStyle w:val="ListParagraph"/>
+        <w:numPr>
+          <w:ilvl w:val="0"/>
+          <w:numId w:val="10"/>
+        </w:numPr>
+      </w:pPr>
+      <w:r>
+        <w:t>convert_rating(int)</w:t>
+      </w:r>
+    </w:p>
+    <w:p>
+      <w:r>
+        <w:t>The following could all work: list_movies, get_movie, and convert_rating. As the first two require client input, we choose convert_rating as it is easier to test.</w:t>
+      </w:r>
+    </w:p>
+    <w:p>
+      <w:pPr>
+        <w:pStyle w:val="ListParagraph"/>
+        <w:numPr>
+          <w:ilvl w:val="0"/>
+          <w:numId w:val="1"/>
+        </w:numPr>
+      </w:pPr>
+      <w:r>
+        <w:t>Define the function, you can write ‘pass’ in it for now</w:t>
+      </w:r>
+    </w:p>
+    <w:p>
+      <w:pPr>
+        <w:pStyle w:val="ListParagraph"/>
+        <w:numPr>
+          <w:ilvl w:val="0"/>
+          <w:numId w:val="1"/>
+        </w:numPr>
+      </w:pPr>
+      <w:r>
+        <w:t>Define the test function in test_star_rating_app.py</w:t>
+      </w:r>
+    </w:p>
+    <w:p>
+      <w:pPr>
+        <w:pStyle w:val="ListParagraph"/>
+        <w:numPr>
+          <w:ilvl w:val="0"/>
+          <w:numId w:val="1"/>
+        </w:numPr>
+      </w:pPr>
+      <w:r>
+        <w:t>Document the function including **examples**</w:t>
+      </w:r>
+    </w:p>
+    <w:p>
+      <w:pPr>
+        <w:pStyle w:val="ListParagraph"/>
+        <w:numPr>
+          <w:ilvl w:val="1"/>
+          <w:numId w:val="1"/>
+        </w:numPr>
+      </w:pPr>
+      <w:r>
+        <w:t xml:space="preserve">Remember, the ‘rest’ of the program doesn’t exist, so just think about getting an argument of a whole number, and returns stars between MIN and MAX. </w:t>
+      </w:r>
+    </w:p>
+    <w:p>
+      <w:pPr>
+        <w:pStyle w:val="ListParagraph"/>
+        <w:numPr>
+          <w:ilvl w:val="0"/>
+          <w:numId w:val="1"/>
+        </w:numPr>
+      </w:pPr>
+      <w:r>
+        <w:t>Implement the function</w:t>
+      </w:r>
+    </w:p>
+    <w:p>
+      <w:pPr>
+        <w:pStyle w:val="ListParagraph"/>
+        <w:numPr>
+          <w:ilvl w:val="0"/>
+          <w:numId w:val="1"/>
+        </w:numPr>
+      </w:pPr>
+      <w:r>
+        <w:t>Using tests, test the function – making sure it works in a variety of conditions</w:t>
+      </w:r>
+    </w:p>
+    <w:p>
+      <w:pPr>
+        <w:jc w:val="center"/>
+        <w:rPr>
+          <w:b/>
+          <w:bCs/>
+          <w:u w:val="single"/>
+        </w:rPr>
+      </w:pPr>
+      <w:r>
+        <w:rPr>
+          <w:b/>
+          <w:bCs/>
+          <w:u w:val="single"/>
+        </w:rPr>
+        <w:t>**Repeat this process for each function, until the final program can be tested!**</w:t>
+      </w:r>
+    </w:p>
+    <w:p>
+      <w:pPr>
+        <w:pStyle w:val="Footer"/>
+        <w:numPr>
+          <w:ilvl w:val="0"/>
+          <w:numId w:val="10"/>
+        </w:numPr>
+      </w:pPr>
+      <w:r>
+        <w:t>star_rating_app.py has a template you can use in the HW3 github</w:t>
+      </w:r>
+    </w:p>
+    <w:p>
+      <w:pPr>
+        <w:pStyle w:val="Heading2"/>
+      </w:pPr>
+      <w:r>
+        <w:t>Constants?</w:t>
+      </w:r>
+    </w:p>
+    <w:p>
+      <w:r>
+        <w:t xml:space="preserve">As you write code, you will find places to “hard code” values such as 1 or </w:t>
+      </w:r>
+      <w:r>
+        <w:t>5</w:t>
+      </w:r>
+      <w:r>
+        <w:t>. It is better to make those constants at the top of the file, so your program can easily modify the “literal” values.</w:t>
+      </w:r>
+    </w:p>
+    <w:p>
+      <w:pPr>
+        <w:pStyle w:val="Heading2"/>
+      </w:pPr>
+      <w:r>
+        <w:lastRenderedPageBreak/>
+        <w:t>One last IMPORTANT note:</w:t>
+      </w:r>
+    </w:p>
+    <w:p>
+      <w:r>
+        <w:t>This design process may have seemed like a lot, but as programs grow in size, taking a moment to think and write about your design on paper will go wonders towards developing your program.</w:t>
+      </w:r>
+      <w:r>
+        <w:t xml:space="preserve"> </w:t>
+      </w:r>
+    </w:p>
     <w:p/>
+    <w:p>
+      <w:r>
+        <w:t xml:space="preserve"> Furthermore, testing as you write seems slow, but it speeds up your overall time in the end. </w:t>
+      </w:r>
+    </w:p>
+    <w:p/>
+    <w:p>
+      <w:r>
+        <w:t>Remember to</w:t>
+      </w:r>
+    </w:p>
+    <w:p>
+      <w:pPr>
+        <w:pStyle w:val="ListParagraph"/>
+        <w:numPr>
+          <w:ilvl w:val="0"/>
+          <w:numId w:val="1"/>
+        </w:numPr>
+        <w:rPr>
+          <w:u w:val="single"/>
+        </w:rPr>
+      </w:pPr>
+      <w:r>
+        <w:rPr>
+          <w:u w:val="single"/>
+        </w:rPr>
+        <w:t>Start early</w:t>
+      </w:r>
+    </w:p>
+    <w:p>
+      <w:pPr>
+        <w:pStyle w:val="ListParagraph"/>
+        <w:numPr>
+          <w:ilvl w:val="0"/>
+          <w:numId w:val="1"/>
+        </w:numPr>
+      </w:pPr>
+      <w:r>
+        <w:t>Write often</w:t>
+      </w:r>
+    </w:p>
+    <w:p>
+      <w:pPr>
+        <w:pStyle w:val="ListParagraph"/>
+        <w:numPr>
+          <w:ilvl w:val="0"/>
+          <w:numId w:val="1"/>
+        </w:numPr>
+      </w:pPr>
+      <w:r>
+        <w:t>Take breaks</w:t>
+      </w:r>
+    </w:p>
+    <w:p>
+      <w:pPr>
+        <w:pStyle w:val="ListParagraph"/>
+        <w:numPr>
+          <w:ilvl w:val="0"/>
+          <w:numId w:val="1"/>
+        </w:numPr>
+      </w:pPr>
+      <w:r>
+        <w:t xml:space="preserve">The steady </w:t>
+      </w:r>
+      <w:r>
+        <w:t xml:space="preserve">Tortoise </w:t>
+      </w:r>
+      <w:r>
+        <w:t>b</w:t>
+      </w:r>
+      <w:r>
+        <w:t xml:space="preserve">eats </w:t>
+      </w:r>
+      <w:r>
+        <w:t>the</w:t>
+      </w:r>
+      <w:r>
+        <w:t xml:space="preserve"> Hare</w:t>
+      </w:r>
+    </w:p>
+    <w:p>
+      <w:r>
+        <w:rPr>
+          <w:noProof/>
+        </w:rPr>
+        <w:drawing>
+          <wp:inline distT="0" distB="0" distL="0" distR="0" wp14:anchorId="0B936AA5" wp14:editId="5EEECDC0">
+            <wp:extent cx="2283460" cy="1716405"/>
+            <wp:effectExtent l="0" t="0" r="2540" b="0"/>
+            <wp:docPr id="13" name="Picture 13" descr="Text&#10;&#10;Description automatically generated with medium confidence"/>
+            <wp:cNvGraphicFramePr>
+              <a:graphicFrameLocks xmlns:a="http://schemas.openxmlformats.org/drawingml/2006/main" noChangeAspect="1"/>
+            </wp:cNvGraphicFramePr>
+            <a:graphic xmlns:a="http://schemas.openxmlformats.org/drawingml/2006/main">
+              <a:graphicData uri="http://schemas.openxmlformats.org/drawingml/2006/picture">
+                <pic:pic xmlns:pic="http://schemas.openxmlformats.org/drawingml/2006/picture">
+                  <pic:nvPicPr>
+                    <pic:cNvPr id="13" name="Picture 13" descr="Text&#10;&#10;Description automatically generated with medium confidence"/>
+                    <pic:cNvPicPr>
+                      <a:picLocks noChangeAspect="1" noChangeArrowheads="1"/>
+                    </pic:cNvPicPr>
+                  </pic:nvPicPr>
+                  <pic:blipFill>
+                    <a:blip r:embed="rId8">
+                      <a:extLst>
+                        <a:ext uri="{28A0092B-C50C-407E-A947-70E740481C1C}">
+                          <a14:useLocalDpi xmlns:a14="http://schemas.microsoft.com/office/drawing/2010/main" val="0"/>
+                        </a:ext>
+                      </a:extLst>
+                    </a:blip>
+                    <a:srcRect/>
+                    <a:stretch>
+                      <a:fillRect/>
+                    </a:stretch>
+                  </pic:blipFill>
+                  <pic:spPr bwMode="auto">
+                    <a:xfrm>
+                      <a:off x="0" y="0"/>
+                      <a:ext cx="2283460" cy="1716405"/>
+                    </a:xfrm>
+                    <a:prstGeom prst="rect">
+                      <a:avLst/>
+                    </a:prstGeom>
+                    <a:noFill/>
+                    <a:ln>
+                      <a:noFill/>
+                    </a:ln>
+                  </pic:spPr>
+                </pic:pic>
+              </a:graphicData>
+            </a:graphic>
+          </wp:inline>
+        </w:drawing>
+      </w:r>
+    </w:p>
     <w:sectPr>
-      <w:headerReference w:type="default" r:id="rId8"/>
-      <w:footerReference w:type="default" r:id="rId9"/>
+      <w:headerReference w:type="default" r:id="rId9"/>
+      <w:footerReference w:type="default" r:id="rId10"/>
       <w:pgSz w:w="12240" w:h="15840"/>
       <w:pgMar w:top="1440" w:right="1440" w:bottom="1440" w:left="1440" w:header="720" w:footer="720" w:gutter="0"/>
       <w:cols w:space="720"/>
@@ -553,11 +2808,6 @@
       <w:fldChar w:fldCharType="end"/>
     </w:r>
   </w:p>
-  <w:p>
-    <w:pPr>
-      <w:pStyle w:val="Footer"/>
-    </w:pPr>
-  </w:p>
 </w:ftr>
 </file>
 
@@ -641,6 +2891,988 @@
 <file path=word/numbering.xml><?xml version="1.0" encoding="utf-8"?>
 <w:numbering xmlns:wpc="http://schemas.microsoft.com/office/word/2010/wordprocessingCanvas" xmlns:cx="http://schemas.microsoft.com/office/drawing/2014/chartex" xmlns:cx1="http://schemas.microsoft.com/office/drawing/2015/9/8/chartex" xmlns:cx2="http://schemas.microsoft.com/office/drawing/2015/10/21/chartex" xmlns:cx3="http://schemas.microsoft.com/office/drawing/2016/5/9/chartex" xmlns:cx4="http://schemas.microsoft.com/office/drawing/2016/5/10/chartex" xmlns:cx5="http://schemas.microsoft.com/office/drawing/2016/5/11/chartex" xmlns:cx6="http://schemas.microsoft.com/office/drawing/2016/5/12/chartex" xmlns:cx7="http://schemas.microsoft.com/office/drawing/2016/5/13/chartex" xmlns:cx8="http://schemas.microsoft.com/office/drawing/2016/5/14/chartex" xmlns:mc="http://schemas.openxmlformats.org/markup-compatibility/2006" xmlns:aink="http://schemas.microsoft.com/office/drawing/2016/ink" xmlns:am3d="http://schemas.microsoft.com/office/drawing/2017/model3d" xmlns:o="urn:schemas-microsoft-com:office:office" xmlns:oel="http://schemas.microsoft.com/office/2019/extlst" xmlns:r="http://schemas.openxmlformats.org/officeDocument/2006/relationships" xmlns:m="http://schemas.openxmlformats.org/officeDocument/2006/math" xmlns:v="urn:schemas-microsoft-com:vml" xmlns:wp14="http://schemas.microsoft.com/office/word/2010/wordprocessingDrawing" xmlns:wp="http://schemas.openxmlformats.org/drawingml/2006/wordprocessingDrawing" xmlns:w10="urn:schemas-microsoft-com:office:word" xmlns:w="http://schemas.openxmlformats.org/wordprocessingml/2006/main" xmlns:w14="http://schemas.microsoft.com/office/word/2010/wordml" xmlns:w15="http://schemas.microsoft.com/office/word/2012/wordml" xmlns:w16cex="http://schemas.microsoft.com/office/word/2018/wordml/cex" xmlns:w16cid="http://schemas.microsoft.com/office/word/2016/wordml/cid" xmlns:w16="http://schemas.microsoft.com/office/word/2018/wordml" xmlns:w16sdtdh="http://schemas.microsoft.com/office/word/2020/wordml/sdtdatahash" xmlns:w16se="http://schemas.microsoft.com/office/word/2015/wordml/symex" xmlns:wpg="http://schemas.microsoft.com/office/word/2010/wordprocessingGroup" xmlns:wpi="http://schemas.microsoft.com/office/word/2010/wordprocessingInk" xmlns:wne="http://schemas.microsoft.com/office/word/2006/wordml" xmlns:wps="http://schemas.microsoft.com/office/word/2010/wordprocessingShape" mc:Ignorable="w14 w15 w16se w16cid w16 w16cex w16sdtdh wp14">
   <w:abstractNum w:abstractNumId="0" w15:restartNumberingAfterBreak="0">
+    <w:nsid w:val="13031FDD"/>
+    <w:multiLevelType w:val="hybridMultilevel"/>
+    <w:tmpl w:val="312A649C"/>
+    <w:lvl w:ilvl="0" w:tplc="D9BEE32C">
+      <w:numFmt w:val="bullet"/>
+      <w:lvlText w:val=""/>
+      <w:lvlJc w:val="left"/>
+      <w:pPr>
+        <w:ind w:left="720" w:hanging="360"/>
+      </w:pPr>
+      <w:rPr>
+        <w:rFonts w:ascii="Symbol" w:eastAsiaTheme="minorHAnsi" w:hAnsi="Symbol" w:cstheme="minorBidi" w:hint="default"/>
+      </w:rPr>
+    </w:lvl>
+    <w:lvl w:ilvl="1" w:tplc="04090003" w:tentative="1">
+      <w:start w:val="1"/>
+      <w:numFmt w:val="bullet"/>
+      <w:lvlText w:val="o"/>
+      <w:lvlJc w:val="left"/>
+      <w:pPr>
+        <w:ind w:left="1440" w:hanging="360"/>
+      </w:pPr>
+      <w:rPr>
+        <w:rFonts w:ascii="Courier New" w:hAnsi="Courier New" w:cs="Courier New" w:hint="default"/>
+      </w:rPr>
+    </w:lvl>
+    <w:lvl w:ilvl="2" w:tplc="04090005" w:tentative="1">
+      <w:start w:val="1"/>
+      <w:numFmt w:val="bullet"/>
+      <w:lvlText w:val=""/>
+      <w:lvlJc w:val="left"/>
+      <w:pPr>
+        <w:ind w:left="2160" w:hanging="360"/>
+      </w:pPr>
+      <w:rPr>
+        <w:rFonts w:ascii="Wingdings" w:hAnsi="Wingdings" w:hint="default"/>
+      </w:rPr>
+    </w:lvl>
+    <w:lvl w:ilvl="3" w:tplc="04090001" w:tentative="1">
+      <w:start w:val="1"/>
+      <w:numFmt w:val="bullet"/>
+      <w:lvlText w:val=""/>
+      <w:lvlJc w:val="left"/>
+      <w:pPr>
+        <w:ind w:left="2880" w:hanging="360"/>
+      </w:pPr>
+      <w:rPr>
+        <w:rFonts w:ascii="Symbol" w:hAnsi="Symbol" w:hint="default"/>
+      </w:rPr>
+    </w:lvl>
+    <w:lvl w:ilvl="4" w:tplc="04090003" w:tentative="1">
+      <w:start w:val="1"/>
+      <w:numFmt w:val="bullet"/>
+      <w:lvlText w:val="o"/>
+      <w:lvlJc w:val="left"/>
+      <w:pPr>
+        <w:ind w:left="3600" w:hanging="360"/>
+      </w:pPr>
+      <w:rPr>
+        <w:rFonts w:ascii="Courier New" w:hAnsi="Courier New" w:cs="Courier New" w:hint="default"/>
+      </w:rPr>
+    </w:lvl>
+    <w:lvl w:ilvl="5" w:tplc="04090005" w:tentative="1">
+      <w:start w:val="1"/>
+      <w:numFmt w:val="bullet"/>
+      <w:lvlText w:val=""/>
+      <w:lvlJc w:val="left"/>
+      <w:pPr>
+        <w:ind w:left="4320" w:hanging="360"/>
+      </w:pPr>
+      <w:rPr>
+        <w:rFonts w:ascii="Wingdings" w:hAnsi="Wingdings" w:hint="default"/>
+      </w:rPr>
+    </w:lvl>
+    <w:lvl w:ilvl="6" w:tplc="04090001" w:tentative="1">
+      <w:start w:val="1"/>
+      <w:numFmt w:val="bullet"/>
+      <w:lvlText w:val=""/>
+      <w:lvlJc w:val="left"/>
+      <w:pPr>
+        <w:ind w:left="5040" w:hanging="360"/>
+      </w:pPr>
+      <w:rPr>
+        <w:rFonts w:ascii="Symbol" w:hAnsi="Symbol" w:hint="default"/>
+      </w:rPr>
+    </w:lvl>
+    <w:lvl w:ilvl="7" w:tplc="04090003" w:tentative="1">
+      <w:start w:val="1"/>
+      <w:numFmt w:val="bullet"/>
+      <w:lvlText w:val="o"/>
+      <w:lvlJc w:val="left"/>
+      <w:pPr>
+        <w:ind w:left="5760" w:hanging="360"/>
+      </w:pPr>
+      <w:rPr>
+        <w:rFonts w:ascii="Courier New" w:hAnsi="Courier New" w:cs="Courier New" w:hint="default"/>
+      </w:rPr>
+    </w:lvl>
+    <w:lvl w:ilvl="8" w:tplc="04090005" w:tentative="1">
+      <w:start w:val="1"/>
+      <w:numFmt w:val="bullet"/>
+      <w:lvlText w:val=""/>
+      <w:lvlJc w:val="left"/>
+      <w:pPr>
+        <w:ind w:left="6480" w:hanging="360"/>
+      </w:pPr>
+      <w:rPr>
+        <w:rFonts w:ascii="Wingdings" w:hAnsi="Wingdings" w:hint="default"/>
+      </w:rPr>
+    </w:lvl>
+  </w:abstractNum>
+  <w:abstractNum w:abstractNumId="1" w15:restartNumberingAfterBreak="0">
+    <w:nsid w:val="1CBD4360"/>
+    <w:multiLevelType w:val="hybridMultilevel"/>
+    <w:tmpl w:val="440CD0A0"/>
+    <w:lvl w:ilvl="0" w:tplc="D9BEE32C">
+      <w:numFmt w:val="bullet"/>
+      <w:lvlText w:val=""/>
+      <w:lvlJc w:val="left"/>
+      <w:pPr>
+        <w:ind w:left="720" w:hanging="360"/>
+      </w:pPr>
+      <w:rPr>
+        <w:rFonts w:ascii="Symbol" w:eastAsiaTheme="minorHAnsi" w:hAnsi="Symbol" w:cstheme="minorBidi" w:hint="default"/>
+      </w:rPr>
+    </w:lvl>
+    <w:lvl w:ilvl="1" w:tplc="04090003" w:tentative="1">
+      <w:start w:val="1"/>
+      <w:numFmt w:val="bullet"/>
+      <w:lvlText w:val="o"/>
+      <w:lvlJc w:val="left"/>
+      <w:pPr>
+        <w:ind w:left="1440" w:hanging="360"/>
+      </w:pPr>
+      <w:rPr>
+        <w:rFonts w:ascii="Courier New" w:hAnsi="Courier New" w:cs="Courier New" w:hint="default"/>
+      </w:rPr>
+    </w:lvl>
+    <w:lvl w:ilvl="2" w:tplc="04090005" w:tentative="1">
+      <w:start w:val="1"/>
+      <w:numFmt w:val="bullet"/>
+      <w:lvlText w:val=""/>
+      <w:lvlJc w:val="left"/>
+      <w:pPr>
+        <w:ind w:left="2160" w:hanging="360"/>
+      </w:pPr>
+      <w:rPr>
+        <w:rFonts w:ascii="Wingdings" w:hAnsi="Wingdings" w:hint="default"/>
+      </w:rPr>
+    </w:lvl>
+    <w:lvl w:ilvl="3" w:tplc="04090001" w:tentative="1">
+      <w:start w:val="1"/>
+      <w:numFmt w:val="bullet"/>
+      <w:lvlText w:val=""/>
+      <w:lvlJc w:val="left"/>
+      <w:pPr>
+        <w:ind w:left="2880" w:hanging="360"/>
+      </w:pPr>
+      <w:rPr>
+        <w:rFonts w:ascii="Symbol" w:hAnsi="Symbol" w:hint="default"/>
+      </w:rPr>
+    </w:lvl>
+    <w:lvl w:ilvl="4" w:tplc="04090003" w:tentative="1">
+      <w:start w:val="1"/>
+      <w:numFmt w:val="bullet"/>
+      <w:lvlText w:val="o"/>
+      <w:lvlJc w:val="left"/>
+      <w:pPr>
+        <w:ind w:left="3600" w:hanging="360"/>
+      </w:pPr>
+      <w:rPr>
+        <w:rFonts w:ascii="Courier New" w:hAnsi="Courier New" w:cs="Courier New" w:hint="default"/>
+      </w:rPr>
+    </w:lvl>
+    <w:lvl w:ilvl="5" w:tplc="04090005" w:tentative="1">
+      <w:start w:val="1"/>
+      <w:numFmt w:val="bullet"/>
+      <w:lvlText w:val=""/>
+      <w:lvlJc w:val="left"/>
+      <w:pPr>
+        <w:ind w:left="4320" w:hanging="360"/>
+      </w:pPr>
+      <w:rPr>
+        <w:rFonts w:ascii="Wingdings" w:hAnsi="Wingdings" w:hint="default"/>
+      </w:rPr>
+    </w:lvl>
+    <w:lvl w:ilvl="6" w:tplc="04090001" w:tentative="1">
+      <w:start w:val="1"/>
+      <w:numFmt w:val="bullet"/>
+      <w:lvlText w:val=""/>
+      <w:lvlJc w:val="left"/>
+      <w:pPr>
+        <w:ind w:left="5040" w:hanging="360"/>
+      </w:pPr>
+      <w:rPr>
+        <w:rFonts w:ascii="Symbol" w:hAnsi="Symbol" w:hint="default"/>
+      </w:rPr>
+    </w:lvl>
+    <w:lvl w:ilvl="7" w:tplc="04090003" w:tentative="1">
+      <w:start w:val="1"/>
+      <w:numFmt w:val="bullet"/>
+      <w:lvlText w:val="o"/>
+      <w:lvlJc w:val="left"/>
+      <w:pPr>
+        <w:ind w:left="5760" w:hanging="360"/>
+      </w:pPr>
+      <w:rPr>
+        <w:rFonts w:ascii="Courier New" w:hAnsi="Courier New" w:cs="Courier New" w:hint="default"/>
+      </w:rPr>
+    </w:lvl>
+    <w:lvl w:ilvl="8" w:tplc="04090005" w:tentative="1">
+      <w:start w:val="1"/>
+      <w:numFmt w:val="bullet"/>
+      <w:lvlText w:val=""/>
+      <w:lvlJc w:val="left"/>
+      <w:pPr>
+        <w:ind w:left="6480" w:hanging="360"/>
+      </w:pPr>
+      <w:rPr>
+        <w:rFonts w:ascii="Wingdings" w:hAnsi="Wingdings" w:hint="default"/>
+      </w:rPr>
+    </w:lvl>
+  </w:abstractNum>
+  <w:abstractNum w:abstractNumId="2" w15:restartNumberingAfterBreak="0">
+    <w:nsid w:val="30684C82"/>
+    <w:multiLevelType w:val="hybridMultilevel"/>
+    <w:tmpl w:val="C664A190"/>
+    <w:lvl w:ilvl="0" w:tplc="0409000F">
+      <w:start w:val="1"/>
+      <w:numFmt w:val="decimal"/>
+      <w:lvlText w:val="%1."/>
+      <w:lvlJc w:val="left"/>
+      <w:pPr>
+        <w:ind w:left="720" w:hanging="360"/>
+      </w:pPr>
+    </w:lvl>
+    <w:lvl w:ilvl="1" w:tplc="04090019" w:tentative="1">
+      <w:start w:val="1"/>
+      <w:numFmt w:val="lowerLetter"/>
+      <w:lvlText w:val="%2."/>
+      <w:lvlJc w:val="left"/>
+      <w:pPr>
+        <w:ind w:left="1440" w:hanging="360"/>
+      </w:pPr>
+    </w:lvl>
+    <w:lvl w:ilvl="2" w:tplc="0409001B" w:tentative="1">
+      <w:start w:val="1"/>
+      <w:numFmt w:val="lowerRoman"/>
+      <w:lvlText w:val="%3."/>
+      <w:lvlJc w:val="right"/>
+      <w:pPr>
+        <w:ind w:left="2160" w:hanging="180"/>
+      </w:pPr>
+    </w:lvl>
+    <w:lvl w:ilvl="3" w:tplc="0409000F" w:tentative="1">
+      <w:start w:val="1"/>
+      <w:numFmt w:val="decimal"/>
+      <w:lvlText w:val="%4."/>
+      <w:lvlJc w:val="left"/>
+      <w:pPr>
+        <w:ind w:left="2880" w:hanging="360"/>
+      </w:pPr>
+    </w:lvl>
+    <w:lvl w:ilvl="4" w:tplc="04090019" w:tentative="1">
+      <w:start w:val="1"/>
+      <w:numFmt w:val="lowerLetter"/>
+      <w:lvlText w:val="%5."/>
+      <w:lvlJc w:val="left"/>
+      <w:pPr>
+        <w:ind w:left="3600" w:hanging="360"/>
+      </w:pPr>
+    </w:lvl>
+    <w:lvl w:ilvl="5" w:tplc="0409001B" w:tentative="1">
+      <w:start w:val="1"/>
+      <w:numFmt w:val="lowerRoman"/>
+      <w:lvlText w:val="%6."/>
+      <w:lvlJc w:val="right"/>
+      <w:pPr>
+        <w:ind w:left="4320" w:hanging="180"/>
+      </w:pPr>
+    </w:lvl>
+    <w:lvl w:ilvl="6" w:tplc="0409000F" w:tentative="1">
+      <w:start w:val="1"/>
+      <w:numFmt w:val="decimal"/>
+      <w:lvlText w:val="%7."/>
+      <w:lvlJc w:val="left"/>
+      <w:pPr>
+        <w:ind w:left="5040" w:hanging="360"/>
+      </w:pPr>
+    </w:lvl>
+    <w:lvl w:ilvl="7" w:tplc="04090019" w:tentative="1">
+      <w:start w:val="1"/>
+      <w:numFmt w:val="lowerLetter"/>
+      <w:lvlText w:val="%8."/>
+      <w:lvlJc w:val="left"/>
+      <w:pPr>
+        <w:ind w:left="5760" w:hanging="360"/>
+      </w:pPr>
+    </w:lvl>
+    <w:lvl w:ilvl="8" w:tplc="0409001B" w:tentative="1">
+      <w:start w:val="1"/>
+      <w:numFmt w:val="lowerRoman"/>
+      <w:lvlText w:val="%9."/>
+      <w:lvlJc w:val="right"/>
+      <w:pPr>
+        <w:ind w:left="6480" w:hanging="180"/>
+      </w:pPr>
+    </w:lvl>
+  </w:abstractNum>
+  <w:abstractNum w:abstractNumId="3" w15:restartNumberingAfterBreak="0">
+    <w:nsid w:val="41F33FD7"/>
+    <w:multiLevelType w:val="hybridMultilevel"/>
+    <w:tmpl w:val="CE426DE0"/>
+    <w:lvl w:ilvl="0" w:tplc="D9BEE32C">
+      <w:numFmt w:val="bullet"/>
+      <w:lvlText w:val=""/>
+      <w:lvlJc w:val="left"/>
+      <w:pPr>
+        <w:ind w:left="720" w:hanging="360"/>
+      </w:pPr>
+      <w:rPr>
+        <w:rFonts w:ascii="Symbol" w:eastAsiaTheme="minorHAnsi" w:hAnsi="Symbol" w:cstheme="minorBidi" w:hint="default"/>
+      </w:rPr>
+    </w:lvl>
+    <w:lvl w:ilvl="1" w:tplc="04090003" w:tentative="1">
+      <w:start w:val="1"/>
+      <w:numFmt w:val="bullet"/>
+      <w:lvlText w:val="o"/>
+      <w:lvlJc w:val="left"/>
+      <w:pPr>
+        <w:ind w:left="1440" w:hanging="360"/>
+      </w:pPr>
+      <w:rPr>
+        <w:rFonts w:ascii="Courier New" w:hAnsi="Courier New" w:cs="Courier New" w:hint="default"/>
+      </w:rPr>
+    </w:lvl>
+    <w:lvl w:ilvl="2" w:tplc="04090005" w:tentative="1">
+      <w:start w:val="1"/>
+      <w:numFmt w:val="bullet"/>
+      <w:lvlText w:val=""/>
+      <w:lvlJc w:val="left"/>
+      <w:pPr>
+        <w:ind w:left="2160" w:hanging="360"/>
+      </w:pPr>
+      <w:rPr>
+        <w:rFonts w:ascii="Wingdings" w:hAnsi="Wingdings" w:hint="default"/>
+      </w:rPr>
+    </w:lvl>
+    <w:lvl w:ilvl="3" w:tplc="04090001" w:tentative="1">
+      <w:start w:val="1"/>
+      <w:numFmt w:val="bullet"/>
+      <w:lvlText w:val=""/>
+      <w:lvlJc w:val="left"/>
+      <w:pPr>
+        <w:ind w:left="2880" w:hanging="360"/>
+      </w:pPr>
+      <w:rPr>
+        <w:rFonts w:ascii="Symbol" w:hAnsi="Symbol" w:hint="default"/>
+      </w:rPr>
+    </w:lvl>
+    <w:lvl w:ilvl="4" w:tplc="04090003" w:tentative="1">
+      <w:start w:val="1"/>
+      <w:numFmt w:val="bullet"/>
+      <w:lvlText w:val="o"/>
+      <w:lvlJc w:val="left"/>
+      <w:pPr>
+        <w:ind w:left="3600" w:hanging="360"/>
+      </w:pPr>
+      <w:rPr>
+        <w:rFonts w:ascii="Courier New" w:hAnsi="Courier New" w:cs="Courier New" w:hint="default"/>
+      </w:rPr>
+    </w:lvl>
+    <w:lvl w:ilvl="5" w:tplc="04090005" w:tentative="1">
+      <w:start w:val="1"/>
+      <w:numFmt w:val="bullet"/>
+      <w:lvlText w:val=""/>
+      <w:lvlJc w:val="left"/>
+      <w:pPr>
+        <w:ind w:left="4320" w:hanging="360"/>
+      </w:pPr>
+      <w:rPr>
+        <w:rFonts w:ascii="Wingdings" w:hAnsi="Wingdings" w:hint="default"/>
+      </w:rPr>
+    </w:lvl>
+    <w:lvl w:ilvl="6" w:tplc="04090001" w:tentative="1">
+      <w:start w:val="1"/>
+      <w:numFmt w:val="bullet"/>
+      <w:lvlText w:val=""/>
+      <w:lvlJc w:val="left"/>
+      <w:pPr>
+        <w:ind w:left="5040" w:hanging="360"/>
+      </w:pPr>
+      <w:rPr>
+        <w:rFonts w:ascii="Symbol" w:hAnsi="Symbol" w:hint="default"/>
+      </w:rPr>
+    </w:lvl>
+    <w:lvl w:ilvl="7" w:tplc="04090003" w:tentative="1">
+      <w:start w:val="1"/>
+      <w:numFmt w:val="bullet"/>
+      <w:lvlText w:val="o"/>
+      <w:lvlJc w:val="left"/>
+      <w:pPr>
+        <w:ind w:left="5760" w:hanging="360"/>
+      </w:pPr>
+      <w:rPr>
+        <w:rFonts w:ascii="Courier New" w:hAnsi="Courier New" w:cs="Courier New" w:hint="default"/>
+      </w:rPr>
+    </w:lvl>
+    <w:lvl w:ilvl="8" w:tplc="04090005" w:tentative="1">
+      <w:start w:val="1"/>
+      <w:numFmt w:val="bullet"/>
+      <w:lvlText w:val=""/>
+      <w:lvlJc w:val="left"/>
+      <w:pPr>
+        <w:ind w:left="6480" w:hanging="360"/>
+      </w:pPr>
+      <w:rPr>
+        <w:rFonts w:ascii="Wingdings" w:hAnsi="Wingdings" w:hint="default"/>
+      </w:rPr>
+    </w:lvl>
+  </w:abstractNum>
+  <w:abstractNum w:abstractNumId="4" w15:restartNumberingAfterBreak="0">
+    <w:nsid w:val="46126A5D"/>
+    <w:multiLevelType w:val="hybridMultilevel"/>
+    <w:tmpl w:val="A94C6A18"/>
+    <w:lvl w:ilvl="0" w:tplc="D9BEE32C">
+      <w:numFmt w:val="bullet"/>
+      <w:lvlText w:val=""/>
+      <w:lvlJc w:val="left"/>
+      <w:pPr>
+        <w:ind w:left="720" w:hanging="360"/>
+      </w:pPr>
+      <w:rPr>
+        <w:rFonts w:ascii="Symbol" w:eastAsiaTheme="minorHAnsi" w:hAnsi="Symbol" w:cstheme="minorBidi" w:hint="default"/>
+      </w:rPr>
+    </w:lvl>
+    <w:lvl w:ilvl="1" w:tplc="04090003" w:tentative="1">
+      <w:start w:val="1"/>
+      <w:numFmt w:val="bullet"/>
+      <w:lvlText w:val="o"/>
+      <w:lvlJc w:val="left"/>
+      <w:pPr>
+        <w:ind w:left="1440" w:hanging="360"/>
+      </w:pPr>
+      <w:rPr>
+        <w:rFonts w:ascii="Courier New" w:hAnsi="Courier New" w:cs="Courier New" w:hint="default"/>
+      </w:rPr>
+    </w:lvl>
+    <w:lvl w:ilvl="2" w:tplc="04090005" w:tentative="1">
+      <w:start w:val="1"/>
+      <w:numFmt w:val="bullet"/>
+      <w:lvlText w:val=""/>
+      <w:lvlJc w:val="left"/>
+      <w:pPr>
+        <w:ind w:left="2160" w:hanging="360"/>
+      </w:pPr>
+      <w:rPr>
+        <w:rFonts w:ascii="Wingdings" w:hAnsi="Wingdings" w:hint="default"/>
+      </w:rPr>
+    </w:lvl>
+    <w:lvl w:ilvl="3" w:tplc="04090001" w:tentative="1">
+      <w:start w:val="1"/>
+      <w:numFmt w:val="bullet"/>
+      <w:lvlText w:val=""/>
+      <w:lvlJc w:val="left"/>
+      <w:pPr>
+        <w:ind w:left="2880" w:hanging="360"/>
+      </w:pPr>
+      <w:rPr>
+        <w:rFonts w:ascii="Symbol" w:hAnsi="Symbol" w:hint="default"/>
+      </w:rPr>
+    </w:lvl>
+    <w:lvl w:ilvl="4" w:tplc="04090003" w:tentative="1">
+      <w:start w:val="1"/>
+      <w:numFmt w:val="bullet"/>
+      <w:lvlText w:val="o"/>
+      <w:lvlJc w:val="left"/>
+      <w:pPr>
+        <w:ind w:left="3600" w:hanging="360"/>
+      </w:pPr>
+      <w:rPr>
+        <w:rFonts w:ascii="Courier New" w:hAnsi="Courier New" w:cs="Courier New" w:hint="default"/>
+      </w:rPr>
+    </w:lvl>
+    <w:lvl w:ilvl="5" w:tplc="04090005" w:tentative="1">
+      <w:start w:val="1"/>
+      <w:numFmt w:val="bullet"/>
+      <w:lvlText w:val=""/>
+      <w:lvlJc w:val="left"/>
+      <w:pPr>
+        <w:ind w:left="4320" w:hanging="360"/>
+      </w:pPr>
+      <w:rPr>
+        <w:rFonts w:ascii="Wingdings" w:hAnsi="Wingdings" w:hint="default"/>
+      </w:rPr>
+    </w:lvl>
+    <w:lvl w:ilvl="6" w:tplc="04090001" w:tentative="1">
+      <w:start w:val="1"/>
+      <w:numFmt w:val="bullet"/>
+      <w:lvlText w:val=""/>
+      <w:lvlJc w:val="left"/>
+      <w:pPr>
+        <w:ind w:left="5040" w:hanging="360"/>
+      </w:pPr>
+      <w:rPr>
+        <w:rFonts w:ascii="Symbol" w:hAnsi="Symbol" w:hint="default"/>
+      </w:rPr>
+    </w:lvl>
+    <w:lvl w:ilvl="7" w:tplc="04090003" w:tentative="1">
+      <w:start w:val="1"/>
+      <w:numFmt w:val="bullet"/>
+      <w:lvlText w:val="o"/>
+      <w:lvlJc w:val="left"/>
+      <w:pPr>
+        <w:ind w:left="5760" w:hanging="360"/>
+      </w:pPr>
+      <w:rPr>
+        <w:rFonts w:ascii="Courier New" w:hAnsi="Courier New" w:cs="Courier New" w:hint="default"/>
+      </w:rPr>
+    </w:lvl>
+    <w:lvl w:ilvl="8" w:tplc="04090005" w:tentative="1">
+      <w:start w:val="1"/>
+      <w:numFmt w:val="bullet"/>
+      <w:lvlText w:val=""/>
+      <w:lvlJc w:val="left"/>
+      <w:pPr>
+        <w:ind w:left="6480" w:hanging="360"/>
+      </w:pPr>
+      <w:rPr>
+        <w:rFonts w:ascii="Wingdings" w:hAnsi="Wingdings" w:hint="default"/>
+      </w:rPr>
+    </w:lvl>
+  </w:abstractNum>
+  <w:abstractNum w:abstractNumId="5" w15:restartNumberingAfterBreak="0">
+    <w:nsid w:val="534C499C"/>
+    <w:multiLevelType w:val="hybridMultilevel"/>
+    <w:tmpl w:val="88024C0C"/>
+    <w:lvl w:ilvl="0" w:tplc="92F2D50A">
+      <w:numFmt w:val="bullet"/>
+      <w:lvlText w:val=""/>
+      <w:lvlJc w:val="left"/>
+      <w:pPr>
+        <w:ind w:left="720" w:hanging="360"/>
+      </w:pPr>
+      <w:rPr>
+        <w:rFonts w:ascii="Symbol" w:eastAsiaTheme="minorHAnsi" w:hAnsi="Symbol" w:cstheme="minorBidi" w:hint="default"/>
+      </w:rPr>
+    </w:lvl>
+    <w:lvl w:ilvl="1" w:tplc="04090003">
+      <w:start w:val="1"/>
+      <w:numFmt w:val="bullet"/>
+      <w:lvlText w:val="o"/>
+      <w:lvlJc w:val="left"/>
+      <w:pPr>
+        <w:ind w:left="1440" w:hanging="360"/>
+      </w:pPr>
+      <w:rPr>
+        <w:rFonts w:ascii="Courier New" w:hAnsi="Courier New" w:cs="Courier New" w:hint="default"/>
+      </w:rPr>
+    </w:lvl>
+    <w:lvl w:ilvl="2" w:tplc="04090005" w:tentative="1">
+      <w:start w:val="1"/>
+      <w:numFmt w:val="bullet"/>
+      <w:lvlText w:val=""/>
+      <w:lvlJc w:val="left"/>
+      <w:pPr>
+        <w:ind w:left="2160" w:hanging="360"/>
+      </w:pPr>
+      <w:rPr>
+        <w:rFonts w:ascii="Wingdings" w:hAnsi="Wingdings" w:hint="default"/>
+      </w:rPr>
+    </w:lvl>
+    <w:lvl w:ilvl="3" w:tplc="04090001" w:tentative="1">
+      <w:start w:val="1"/>
+      <w:numFmt w:val="bullet"/>
+      <w:lvlText w:val=""/>
+      <w:lvlJc w:val="left"/>
+      <w:pPr>
+        <w:ind w:left="2880" w:hanging="360"/>
+      </w:pPr>
+      <w:rPr>
+        <w:rFonts w:ascii="Symbol" w:hAnsi="Symbol" w:hint="default"/>
+      </w:rPr>
+    </w:lvl>
+    <w:lvl w:ilvl="4" w:tplc="04090003" w:tentative="1">
+      <w:start w:val="1"/>
+      <w:numFmt w:val="bullet"/>
+      <w:lvlText w:val="o"/>
+      <w:lvlJc w:val="left"/>
+      <w:pPr>
+        <w:ind w:left="3600" w:hanging="360"/>
+      </w:pPr>
+      <w:rPr>
+        <w:rFonts w:ascii="Courier New" w:hAnsi="Courier New" w:cs="Courier New" w:hint="default"/>
+      </w:rPr>
+    </w:lvl>
+    <w:lvl w:ilvl="5" w:tplc="04090005" w:tentative="1">
+      <w:start w:val="1"/>
+      <w:numFmt w:val="bullet"/>
+      <w:lvlText w:val=""/>
+      <w:lvlJc w:val="left"/>
+      <w:pPr>
+        <w:ind w:left="4320" w:hanging="360"/>
+      </w:pPr>
+      <w:rPr>
+        <w:rFonts w:ascii="Wingdings" w:hAnsi="Wingdings" w:hint="default"/>
+      </w:rPr>
+    </w:lvl>
+    <w:lvl w:ilvl="6" w:tplc="04090001" w:tentative="1">
+      <w:start w:val="1"/>
+      <w:numFmt w:val="bullet"/>
+      <w:lvlText w:val=""/>
+      <w:lvlJc w:val="left"/>
+      <w:pPr>
+        <w:ind w:left="5040" w:hanging="360"/>
+      </w:pPr>
+      <w:rPr>
+        <w:rFonts w:ascii="Symbol" w:hAnsi="Symbol" w:hint="default"/>
+      </w:rPr>
+    </w:lvl>
+    <w:lvl w:ilvl="7" w:tplc="04090003" w:tentative="1">
+      <w:start w:val="1"/>
+      <w:numFmt w:val="bullet"/>
+      <w:lvlText w:val="o"/>
+      <w:lvlJc w:val="left"/>
+      <w:pPr>
+        <w:ind w:left="5760" w:hanging="360"/>
+      </w:pPr>
+      <w:rPr>
+        <w:rFonts w:ascii="Courier New" w:hAnsi="Courier New" w:cs="Courier New" w:hint="default"/>
+      </w:rPr>
+    </w:lvl>
+    <w:lvl w:ilvl="8" w:tplc="04090005" w:tentative="1">
+      <w:start w:val="1"/>
+      <w:numFmt w:val="bullet"/>
+      <w:lvlText w:val=""/>
+      <w:lvlJc w:val="left"/>
+      <w:pPr>
+        <w:ind w:left="6480" w:hanging="360"/>
+      </w:pPr>
+      <w:rPr>
+        <w:rFonts w:ascii="Wingdings" w:hAnsi="Wingdings" w:hint="default"/>
+      </w:rPr>
+    </w:lvl>
+  </w:abstractNum>
+  <w:abstractNum w:abstractNumId="6" w15:restartNumberingAfterBreak="0">
+    <w:nsid w:val="5EDB466F"/>
+    <w:multiLevelType w:val="hybridMultilevel"/>
+    <w:tmpl w:val="A63608B0"/>
+    <w:lvl w:ilvl="0" w:tplc="D9BEE32C">
+      <w:numFmt w:val="bullet"/>
+      <w:lvlText w:val=""/>
+      <w:lvlJc w:val="left"/>
+      <w:pPr>
+        <w:ind w:left="720" w:hanging="360"/>
+      </w:pPr>
+      <w:rPr>
+        <w:rFonts w:ascii="Symbol" w:eastAsiaTheme="minorHAnsi" w:hAnsi="Symbol" w:cstheme="minorBidi" w:hint="default"/>
+      </w:rPr>
+    </w:lvl>
+    <w:lvl w:ilvl="1" w:tplc="04090003" w:tentative="1">
+      <w:start w:val="1"/>
+      <w:numFmt w:val="bullet"/>
+      <w:lvlText w:val="o"/>
+      <w:lvlJc w:val="left"/>
+      <w:pPr>
+        <w:ind w:left="1440" w:hanging="360"/>
+      </w:pPr>
+      <w:rPr>
+        <w:rFonts w:ascii="Courier New" w:hAnsi="Courier New" w:cs="Courier New" w:hint="default"/>
+      </w:rPr>
+    </w:lvl>
+    <w:lvl w:ilvl="2" w:tplc="04090005" w:tentative="1">
+      <w:start w:val="1"/>
+      <w:numFmt w:val="bullet"/>
+      <w:lvlText w:val=""/>
+      <w:lvlJc w:val="left"/>
+      <w:pPr>
+        <w:ind w:left="2160" w:hanging="360"/>
+      </w:pPr>
+      <w:rPr>
+        <w:rFonts w:ascii="Wingdings" w:hAnsi="Wingdings" w:hint="default"/>
+      </w:rPr>
+    </w:lvl>
+    <w:lvl w:ilvl="3" w:tplc="04090001" w:tentative="1">
+      <w:start w:val="1"/>
+      <w:numFmt w:val="bullet"/>
+      <w:lvlText w:val=""/>
+      <w:lvlJc w:val="left"/>
+      <w:pPr>
+        <w:ind w:left="2880" w:hanging="360"/>
+      </w:pPr>
+      <w:rPr>
+        <w:rFonts w:ascii="Symbol" w:hAnsi="Symbol" w:hint="default"/>
+      </w:rPr>
+    </w:lvl>
+    <w:lvl w:ilvl="4" w:tplc="04090003" w:tentative="1">
+      <w:start w:val="1"/>
+      <w:numFmt w:val="bullet"/>
+      <w:lvlText w:val="o"/>
+      <w:lvlJc w:val="left"/>
+      <w:pPr>
+        <w:ind w:left="3600" w:hanging="360"/>
+      </w:pPr>
+      <w:rPr>
+        <w:rFonts w:ascii="Courier New" w:hAnsi="Courier New" w:cs="Courier New" w:hint="default"/>
+      </w:rPr>
+    </w:lvl>
+    <w:lvl w:ilvl="5" w:tplc="04090005" w:tentative="1">
+      <w:start w:val="1"/>
+      <w:numFmt w:val="bullet"/>
+      <w:lvlText w:val=""/>
+      <w:lvlJc w:val="left"/>
+      <w:pPr>
+        <w:ind w:left="4320" w:hanging="360"/>
+      </w:pPr>
+      <w:rPr>
+        <w:rFonts w:ascii="Wingdings" w:hAnsi="Wingdings" w:hint="default"/>
+      </w:rPr>
+    </w:lvl>
+    <w:lvl w:ilvl="6" w:tplc="04090001" w:tentative="1">
+      <w:start w:val="1"/>
+      <w:numFmt w:val="bullet"/>
+      <w:lvlText w:val=""/>
+      <w:lvlJc w:val="left"/>
+      <w:pPr>
+        <w:ind w:left="5040" w:hanging="360"/>
+      </w:pPr>
+      <w:rPr>
+        <w:rFonts w:ascii="Symbol" w:hAnsi="Symbol" w:hint="default"/>
+      </w:rPr>
+    </w:lvl>
+    <w:lvl w:ilvl="7" w:tplc="04090003" w:tentative="1">
+      <w:start w:val="1"/>
+      <w:numFmt w:val="bullet"/>
+      <w:lvlText w:val="o"/>
+      <w:lvlJc w:val="left"/>
+      <w:pPr>
+        <w:ind w:left="5760" w:hanging="360"/>
+      </w:pPr>
+      <w:rPr>
+        <w:rFonts w:ascii="Courier New" w:hAnsi="Courier New" w:cs="Courier New" w:hint="default"/>
+      </w:rPr>
+    </w:lvl>
+    <w:lvl w:ilvl="8" w:tplc="04090005" w:tentative="1">
+      <w:start w:val="1"/>
+      <w:numFmt w:val="bullet"/>
+      <w:lvlText w:val=""/>
+      <w:lvlJc w:val="left"/>
+      <w:pPr>
+        <w:ind w:left="6480" w:hanging="360"/>
+      </w:pPr>
+      <w:rPr>
+        <w:rFonts w:ascii="Wingdings" w:hAnsi="Wingdings" w:hint="default"/>
+      </w:rPr>
+    </w:lvl>
+  </w:abstractNum>
+  <w:abstractNum w:abstractNumId="7" w15:restartNumberingAfterBreak="0">
+    <w:nsid w:val="6FDD33FA"/>
+    <w:multiLevelType w:val="hybridMultilevel"/>
+    <w:tmpl w:val="989E6A08"/>
+    <w:lvl w:ilvl="0" w:tplc="D9BEE32C">
+      <w:numFmt w:val="bullet"/>
+      <w:lvlText w:val=""/>
+      <w:lvlJc w:val="left"/>
+      <w:pPr>
+        <w:ind w:left="720" w:hanging="360"/>
+      </w:pPr>
+      <w:rPr>
+        <w:rFonts w:ascii="Symbol" w:eastAsiaTheme="minorHAnsi" w:hAnsi="Symbol" w:cstheme="minorBidi" w:hint="default"/>
+      </w:rPr>
+    </w:lvl>
+    <w:lvl w:ilvl="1" w:tplc="04090003" w:tentative="1">
+      <w:start w:val="1"/>
+      <w:numFmt w:val="bullet"/>
+      <w:lvlText w:val="o"/>
+      <w:lvlJc w:val="left"/>
+      <w:pPr>
+        <w:ind w:left="1440" w:hanging="360"/>
+      </w:pPr>
+      <w:rPr>
+        <w:rFonts w:ascii="Courier New" w:hAnsi="Courier New" w:cs="Courier New" w:hint="default"/>
+      </w:rPr>
+    </w:lvl>
+    <w:lvl w:ilvl="2" w:tplc="04090005" w:tentative="1">
+      <w:start w:val="1"/>
+      <w:numFmt w:val="bullet"/>
+      <w:lvlText w:val=""/>
+      <w:lvlJc w:val="left"/>
+      <w:pPr>
+        <w:ind w:left="2160" w:hanging="360"/>
+      </w:pPr>
+      <w:rPr>
+        <w:rFonts w:ascii="Wingdings" w:hAnsi="Wingdings" w:hint="default"/>
+      </w:rPr>
+    </w:lvl>
+    <w:lvl w:ilvl="3" w:tplc="04090001" w:tentative="1">
+      <w:start w:val="1"/>
+      <w:numFmt w:val="bullet"/>
+      <w:lvlText w:val=""/>
+      <w:lvlJc w:val="left"/>
+      <w:pPr>
+        <w:ind w:left="2880" w:hanging="360"/>
+      </w:pPr>
+      <w:rPr>
+        <w:rFonts w:ascii="Symbol" w:hAnsi="Symbol" w:hint="default"/>
+      </w:rPr>
+    </w:lvl>
+    <w:lvl w:ilvl="4" w:tplc="04090003" w:tentative="1">
+      <w:start w:val="1"/>
+      <w:numFmt w:val="bullet"/>
+      <w:lvlText w:val="o"/>
+      <w:lvlJc w:val="left"/>
+      <w:pPr>
+        <w:ind w:left="3600" w:hanging="360"/>
+      </w:pPr>
+      <w:rPr>
+        <w:rFonts w:ascii="Courier New" w:hAnsi="Courier New" w:cs="Courier New" w:hint="default"/>
+      </w:rPr>
+    </w:lvl>
+    <w:lvl w:ilvl="5" w:tplc="04090005" w:tentative="1">
+      <w:start w:val="1"/>
+      <w:numFmt w:val="bullet"/>
+      <w:lvlText w:val=""/>
+      <w:lvlJc w:val="left"/>
+      <w:pPr>
+        <w:ind w:left="4320" w:hanging="360"/>
+      </w:pPr>
+      <w:rPr>
+        <w:rFonts w:ascii="Wingdings" w:hAnsi="Wingdings" w:hint="default"/>
+      </w:rPr>
+    </w:lvl>
+    <w:lvl w:ilvl="6" w:tplc="04090001" w:tentative="1">
+      <w:start w:val="1"/>
+      <w:numFmt w:val="bullet"/>
+      <w:lvlText w:val=""/>
+      <w:lvlJc w:val="left"/>
+      <w:pPr>
+        <w:ind w:left="5040" w:hanging="360"/>
+      </w:pPr>
+      <w:rPr>
+        <w:rFonts w:ascii="Symbol" w:hAnsi="Symbol" w:hint="default"/>
+      </w:rPr>
+    </w:lvl>
+    <w:lvl w:ilvl="7" w:tplc="04090003" w:tentative="1">
+      <w:start w:val="1"/>
+      <w:numFmt w:val="bullet"/>
+      <w:lvlText w:val="o"/>
+      <w:lvlJc w:val="left"/>
+      <w:pPr>
+        <w:ind w:left="5760" w:hanging="360"/>
+      </w:pPr>
+      <w:rPr>
+        <w:rFonts w:ascii="Courier New" w:hAnsi="Courier New" w:cs="Courier New" w:hint="default"/>
+      </w:rPr>
+    </w:lvl>
+    <w:lvl w:ilvl="8" w:tplc="04090005" w:tentative="1">
+      <w:start w:val="1"/>
+      <w:numFmt w:val="bullet"/>
+      <w:lvlText w:val=""/>
+      <w:lvlJc w:val="left"/>
+      <w:pPr>
+        <w:ind w:left="6480" w:hanging="360"/>
+      </w:pPr>
+      <w:rPr>
+        <w:rFonts w:ascii="Wingdings" w:hAnsi="Wingdings" w:hint="default"/>
+      </w:rPr>
+    </w:lvl>
+  </w:abstractNum>
+  <w:abstractNum w:abstractNumId="8" w15:restartNumberingAfterBreak="0">
+    <w:nsid w:val="739027D8"/>
+    <w:multiLevelType w:val="hybridMultilevel"/>
+    <w:tmpl w:val="8F42402C"/>
+    <w:lvl w:ilvl="0" w:tplc="0DA6DC2E">
+      <w:numFmt w:val="bullet"/>
+      <w:lvlText w:val=""/>
+      <w:lvlJc w:val="left"/>
+      <w:pPr>
+        <w:ind w:left="720" w:hanging="360"/>
+      </w:pPr>
+      <w:rPr>
+        <w:rFonts w:ascii="Wingdings" w:eastAsiaTheme="minorHAnsi" w:hAnsi="Wingdings" w:cstheme="minorBidi" w:hint="default"/>
+      </w:rPr>
+    </w:lvl>
+    <w:lvl w:ilvl="1" w:tplc="04090003" w:tentative="1">
+      <w:start w:val="1"/>
+      <w:numFmt w:val="bullet"/>
+      <w:lvlText w:val="o"/>
+      <w:lvlJc w:val="left"/>
+      <w:pPr>
+        <w:ind w:left="1440" w:hanging="360"/>
+      </w:pPr>
+      <w:rPr>
+        <w:rFonts w:ascii="Courier New" w:hAnsi="Courier New" w:cs="Courier New" w:hint="default"/>
+      </w:rPr>
+    </w:lvl>
+    <w:lvl w:ilvl="2" w:tplc="04090005" w:tentative="1">
+      <w:start w:val="1"/>
+      <w:numFmt w:val="bullet"/>
+      <w:lvlText w:val=""/>
+      <w:lvlJc w:val="left"/>
+      <w:pPr>
+        <w:ind w:left="2160" w:hanging="360"/>
+      </w:pPr>
+      <w:rPr>
+        <w:rFonts w:ascii="Wingdings" w:hAnsi="Wingdings" w:hint="default"/>
+      </w:rPr>
+    </w:lvl>
+    <w:lvl w:ilvl="3" w:tplc="04090001" w:tentative="1">
+      <w:start w:val="1"/>
+      <w:numFmt w:val="bullet"/>
+      <w:lvlText w:val=""/>
+      <w:lvlJc w:val="left"/>
+      <w:pPr>
+        <w:ind w:left="2880" w:hanging="360"/>
+      </w:pPr>
+      <w:rPr>
+        <w:rFonts w:ascii="Symbol" w:hAnsi="Symbol" w:hint="default"/>
+      </w:rPr>
+    </w:lvl>
+    <w:lvl w:ilvl="4" w:tplc="04090003" w:tentative="1">
+      <w:start w:val="1"/>
+      <w:numFmt w:val="bullet"/>
+      <w:lvlText w:val="o"/>
+      <w:lvlJc w:val="left"/>
+      <w:pPr>
+        <w:ind w:left="3600" w:hanging="360"/>
+      </w:pPr>
+      <w:rPr>
+        <w:rFonts w:ascii="Courier New" w:hAnsi="Courier New" w:cs="Courier New" w:hint="default"/>
+      </w:rPr>
+    </w:lvl>
+    <w:lvl w:ilvl="5" w:tplc="04090005" w:tentative="1">
+      <w:start w:val="1"/>
+      <w:numFmt w:val="bullet"/>
+      <w:lvlText w:val=""/>
+      <w:lvlJc w:val="left"/>
+      <w:pPr>
+        <w:ind w:left="4320" w:hanging="360"/>
+      </w:pPr>
+      <w:rPr>
+        <w:rFonts w:ascii="Wingdings" w:hAnsi="Wingdings" w:hint="default"/>
+      </w:rPr>
+    </w:lvl>
+    <w:lvl w:ilvl="6" w:tplc="04090001" w:tentative="1">
+      <w:start w:val="1"/>
+      <w:numFmt w:val="bullet"/>
+      <w:lvlText w:val=""/>
+      <w:lvlJc w:val="left"/>
+      <w:pPr>
+        <w:ind w:left="5040" w:hanging="360"/>
+      </w:pPr>
+      <w:rPr>
+        <w:rFonts w:ascii="Symbol" w:hAnsi="Symbol" w:hint="default"/>
+      </w:rPr>
+    </w:lvl>
+    <w:lvl w:ilvl="7" w:tplc="04090003" w:tentative="1">
+      <w:start w:val="1"/>
+      <w:numFmt w:val="bullet"/>
+      <w:lvlText w:val="o"/>
+      <w:lvlJc w:val="left"/>
+      <w:pPr>
+        <w:ind w:left="5760" w:hanging="360"/>
+      </w:pPr>
+      <w:rPr>
+        <w:rFonts w:ascii="Courier New" w:hAnsi="Courier New" w:cs="Courier New" w:hint="default"/>
+      </w:rPr>
+    </w:lvl>
+    <w:lvl w:ilvl="8" w:tplc="04090005" w:tentative="1">
+      <w:start w:val="1"/>
+      <w:numFmt w:val="bullet"/>
+      <w:lvlText w:val=""/>
+      <w:lvlJc w:val="left"/>
+      <w:pPr>
+        <w:ind w:left="6480" w:hanging="360"/>
+      </w:pPr>
+      <w:rPr>
+        <w:rFonts w:ascii="Wingdings" w:hAnsi="Wingdings" w:hint="default"/>
+      </w:rPr>
+    </w:lvl>
+  </w:abstractNum>
+  <w:abstractNum w:abstractNumId="9" w15:restartNumberingAfterBreak="0">
     <w:nsid w:val="73BA7ED6"/>
     <w:multiLevelType w:val="hybridMultilevel"/>
     <w:tmpl w:val="A40E32E6"/>
@@ -649,7 +3881,7 @@
       <w:lvlText w:val=""/>
       <w:lvlJc w:val="left"/>
       <w:pPr>
-        <w:ind w:left="720" w:hanging="360"/>
+        <w:ind w:left="360" w:hanging="360"/>
       </w:pPr>
       <w:rPr>
         <w:rFonts w:ascii="Symbol" w:eastAsiaTheme="minorHAnsi" w:hAnsi="Symbol" w:cstheme="minorBidi" w:hint="default"/>
@@ -661,7 +3893,7 @@
       <w:lvlText w:val="o"/>
       <w:lvlJc w:val="left"/>
       <w:pPr>
-        <w:ind w:left="1440" w:hanging="360"/>
+        <w:ind w:left="1080" w:hanging="360"/>
       </w:pPr>
       <w:rPr>
         <w:rFonts w:ascii="Courier New" w:hAnsi="Courier New" w:cs="Courier New" w:hint="default"/>
@@ -673,7 +3905,7 @@
       <w:lvlText w:val=""/>
       <w:lvlJc w:val="left"/>
       <w:pPr>
-        <w:ind w:left="2160" w:hanging="360"/>
+        <w:ind w:left="1800" w:hanging="360"/>
       </w:pPr>
       <w:rPr>
         <w:rFonts w:ascii="Wingdings" w:hAnsi="Wingdings" w:hint="default"/>
@@ -685,7 +3917,7 @@
       <w:lvlText w:val=""/>
       <w:lvlJc w:val="left"/>
       <w:pPr>
-        <w:ind w:left="2880" w:hanging="360"/>
+        <w:ind w:left="2520" w:hanging="360"/>
       </w:pPr>
       <w:rPr>
         <w:rFonts w:ascii="Symbol" w:hAnsi="Symbol" w:hint="default"/>
@@ -697,7 +3929,7 @@
       <w:lvlText w:val="o"/>
       <w:lvlJc w:val="left"/>
       <w:pPr>
-        <w:ind w:left="3600" w:hanging="360"/>
+        <w:ind w:left="3240" w:hanging="360"/>
       </w:pPr>
       <w:rPr>
         <w:rFonts w:ascii="Courier New" w:hAnsi="Courier New" w:cs="Courier New" w:hint="default"/>
@@ -709,7 +3941,7 @@
       <w:lvlText w:val=""/>
       <w:lvlJc w:val="left"/>
       <w:pPr>
-        <w:ind w:left="4320" w:hanging="360"/>
+        <w:ind w:left="3960" w:hanging="360"/>
       </w:pPr>
       <w:rPr>
         <w:rFonts w:ascii="Wingdings" w:hAnsi="Wingdings" w:hint="default"/>
@@ -721,7 +3953,7 @@
       <w:lvlText w:val=""/>
       <w:lvlJc w:val="left"/>
       <w:pPr>
-        <w:ind w:left="5040" w:hanging="360"/>
+        <w:ind w:left="4680" w:hanging="360"/>
       </w:pPr>
       <w:rPr>
         <w:rFonts w:ascii="Symbol" w:hAnsi="Symbol" w:hint="default"/>
@@ -733,7 +3965,7 @@
       <w:lvlText w:val="o"/>
       <w:lvlJc w:val="left"/>
       <w:pPr>
-        <w:ind w:left="5760" w:hanging="360"/>
+        <w:ind w:left="5400" w:hanging="360"/>
       </w:pPr>
       <w:rPr>
         <w:rFonts w:ascii="Courier New" w:hAnsi="Courier New" w:cs="Courier New" w:hint="default"/>
@@ -745,7 +3977,7 @@
       <w:lvlText w:val=""/>
       <w:lvlJc w:val="left"/>
       <w:pPr>
-        <w:ind w:left="6480" w:hanging="360"/>
+        <w:ind w:left="6120" w:hanging="360"/>
       </w:pPr>
       <w:rPr>
         <w:rFonts w:ascii="Wingdings" w:hAnsi="Wingdings" w:hint="default"/>
@@ -753,7 +3985,34 @@
     </w:lvl>
   </w:abstractNum>
   <w:num w:numId="1" w16cid:durableId="470906966">
+    <w:abstractNumId w:val="9"/>
+  </w:num>
+  <w:num w:numId="2" w16cid:durableId="329793274">
+    <w:abstractNumId w:val="5"/>
+  </w:num>
+  <w:num w:numId="3" w16cid:durableId="1046611587">
+    <w:abstractNumId w:val="4"/>
+  </w:num>
+  <w:num w:numId="4" w16cid:durableId="2068993392">
+    <w:abstractNumId w:val="7"/>
+  </w:num>
+  <w:num w:numId="5" w16cid:durableId="1989164400">
+    <w:abstractNumId w:val="3"/>
+  </w:num>
+  <w:num w:numId="6" w16cid:durableId="447898074">
+    <w:abstractNumId w:val="1"/>
+  </w:num>
+  <w:num w:numId="7" w16cid:durableId="550531930">
     <w:abstractNumId w:val="0"/>
+  </w:num>
+  <w:num w:numId="8" w16cid:durableId="1307206050">
+    <w:abstractNumId w:val="6"/>
+  </w:num>
+  <w:num w:numId="9" w16cid:durableId="274337546">
+    <w:abstractNumId w:val="2"/>
+  </w:num>
+  <w:num w:numId="10" w16cid:durableId="1550603646">
+    <w:abstractNumId w:val="8"/>
   </w:num>
 </w:numbering>
 </file>

</xml_diff>